<commit_message>
Add Docker Compose - Add Store Procedures
</commit_message>
<xml_diff>
--- a/Ejecucion ApiContacts.docx
+++ b/Ejecucion ApiContacts.docx
@@ -5,11 +5,32 @@
     <w:p>
       <w:pPr>
         <w:rPr>
+          <w:rFonts w:ascii="Segoe UI" w:hAnsi="Segoe UI" w:cs="Segoe UI"/>
+          <w:color w:val="212121"/>
+          <w:sz w:val="18"/>
+          <w:szCs w:val="18"/>
+          <w:shd w:val="clear" w:color="auto" w:fill="FFFFFF"/>
+        </w:rPr>
+      </w:pPr>
+      <w:hyperlink r:id="rId5" w:history="1">
+        <w:r>
+          <w:rPr>
+            <w:rStyle w:val="Hyperlink"/>
+            <w:rFonts w:ascii="Segoe UI" w:hAnsi="Segoe UI" w:cs="Segoe UI"/>
+            <w:sz w:val="18"/>
+            <w:szCs w:val="18"/>
+            <w:shd w:val="clear" w:color="auto" w:fill="FFFFFF"/>
+          </w:rPr>
+          <w:t>http://localhost:49500/api/Contacts/70A39613-A757-4442-9137-B3981658E16D</w:t>
+        </w:r>
+      </w:hyperlink>
+    </w:p>
+    <w:p>
+      <w:pPr>
+        <w:rPr>
           <w:lang w:val="es-419"/>
         </w:rPr>
       </w:pPr>
-      <w:bookmarkStart w:id="0" w:name="_GoBack"/>
-      <w:bookmarkEnd w:id="0"/>
     </w:p>
     <w:p>
       <w:pPr>
@@ -44,7 +65,7 @@
                     <pic:cNvPicPr/>
                   </pic:nvPicPr>
                   <pic:blipFill>
-                    <a:blip r:embed="rId5"/>
+                    <a:blip r:embed="rId6"/>
                     <a:stretch>
                       <a:fillRect/>
                     </a:stretch>
@@ -78,6 +99,101 @@
           </wp:inline>
         </w:drawing>
       </w:r>
+    </w:p>
+    <w:p>
+      <w:pPr>
+        <w:rPr>
+          <w:lang w:val="es-419"/>
+        </w:rPr>
+      </w:pPr>
+    </w:p>
+    <w:p>
+      <w:pPr>
+        <w:rPr>
+          <w:rFonts w:ascii="Segoe UI" w:hAnsi="Segoe UI" w:cs="Segoe UI"/>
+          <w:color w:val="212121"/>
+          <w:sz w:val="18"/>
+          <w:szCs w:val="18"/>
+          <w:shd w:val="clear" w:color="auto" w:fill="FFFFFF"/>
+        </w:rPr>
+      </w:pPr>
+      <w:hyperlink r:id="rId7" w:history="1">
+        <w:r>
+          <w:rPr>
+            <w:rStyle w:val="Hyperlink"/>
+            <w:rFonts w:ascii="Segoe UI" w:hAnsi="Segoe UI" w:cs="Segoe UI"/>
+            <w:sz w:val="18"/>
+            <w:szCs w:val="18"/>
+            <w:shd w:val="clear" w:color="auto" w:fill="FFFFFF"/>
+          </w:rPr>
+          <w:t>http://localhost:49500/api/Contacts</w:t>
+        </w:r>
+      </w:hyperlink>
+    </w:p>
+    <w:p>
+      <w:pPr>
+        <w:rPr>
+          <w:rFonts w:ascii="Segoe UI" w:hAnsi="Segoe UI" w:cs="Segoe UI"/>
+          <w:color w:val="212121"/>
+          <w:sz w:val="18"/>
+          <w:szCs w:val="18"/>
+          <w:shd w:val="clear" w:color="auto" w:fill="FFFFFF"/>
+        </w:rPr>
+      </w:pPr>
+      <w:bookmarkStart w:id="0" w:name="_GoBack"/>
+      <w:bookmarkEnd w:id="0"/>
+    </w:p>
+    <w:p>
+      <w:pPr>
+        <w:rPr>
+          <w:rFonts w:ascii="Segoe UI" w:hAnsi="Segoe UI" w:cs="Segoe UI"/>
+          <w:color w:val="212121"/>
+          <w:sz w:val="18"/>
+          <w:szCs w:val="18"/>
+          <w:shd w:val="clear" w:color="auto" w:fill="FFFFFF"/>
+        </w:rPr>
+      </w:pPr>
+    </w:p>
+    <w:p>
+      <w:pPr>
+        <w:rPr>
+          <w:rFonts w:ascii="Segoe UI" w:hAnsi="Segoe UI" w:cs="Segoe UI"/>
+          <w:color w:val="212121"/>
+          <w:sz w:val="18"/>
+          <w:szCs w:val="18"/>
+          <w:shd w:val="clear" w:color="auto" w:fill="FFFFFF"/>
+        </w:rPr>
+      </w:pPr>
+    </w:p>
+    <w:p>
+      <w:pPr>
+        <w:rPr>
+          <w:rFonts w:ascii="Segoe UI" w:hAnsi="Segoe UI" w:cs="Segoe UI"/>
+          <w:color w:val="212121"/>
+          <w:sz w:val="18"/>
+          <w:szCs w:val="18"/>
+          <w:shd w:val="clear" w:color="auto" w:fill="FFFFFF"/>
+        </w:rPr>
+      </w:pPr>
+      <w:hyperlink r:id="rId8" w:history="1">
+        <w:r>
+          <w:rPr>
+            <w:rStyle w:val="Hyperlink"/>
+            <w:rFonts w:ascii="Segoe UI" w:hAnsi="Segoe UI" w:cs="Segoe UI"/>
+            <w:sz w:val="18"/>
+            <w:szCs w:val="18"/>
+            <w:shd w:val="clear" w:color="auto" w:fill="FFFFFF"/>
+          </w:rPr>
+          <w:t>http://localhost:49500/api/Contacts</w:t>
+        </w:r>
+      </w:hyperlink>
+    </w:p>
+    <w:p>
+      <w:pPr>
+        <w:rPr>
+          <w:lang w:val="es-419"/>
+        </w:rPr>
+      </w:pPr>
     </w:p>
     <w:sectPr>
       <w:pgSz w:w="12240" w:h="15840"/>
@@ -306,6 +422,17 @@
       <w:szCs w:val="16"/>
     </w:rPr>
   </w:style>
+  <w:style w:type="character" w:styleId="Hyperlink">
+    <w:name w:val="Hyperlink"/>
+    <w:basedOn w:val="DefaultParagraphFont"/>
+    <w:uiPriority w:val="99"/>
+    <w:unhideWhenUsed/>
+    <w:rsid w:val="00942366"/>
+    <w:rPr>
+      <w:color w:val="0000FF" w:themeColor="hyperlink"/>
+      <w:u w:val="single"/>
+    </w:rPr>
+  </w:style>
 </w:styles>
 </file>
 
@@ -526,6 +653,17 @@
       <w:szCs w:val="16"/>
     </w:rPr>
   </w:style>
+  <w:style w:type="character" w:styleId="Hyperlink">
+    <w:name w:val="Hyperlink"/>
+    <w:basedOn w:val="DefaultParagraphFont"/>
+    <w:uiPriority w:val="99"/>
+    <w:unhideWhenUsed/>
+    <w:rsid w:val="00942366"/>
+    <w:rPr>
+      <w:color w:val="0000FF" w:themeColor="hyperlink"/>
+      <w:u w:val="single"/>
+    </w:rPr>
+  </w:style>
 </w:styles>
 </file>
 

</xml_diff>

<commit_message>
Update Docker Compose - and Store Procedures
</commit_message>
<xml_diff>
--- a/Ejecucion ApiContacts.docx
+++ b/Ejecucion ApiContacts.docx
@@ -12,18 +12,35 @@
           <w:shd w:val="clear" w:color="auto" w:fill="FFFFFF"/>
         </w:rPr>
       </w:pPr>
-      <w:hyperlink r:id="rId5" w:history="1">
-        <w:r>
-          <w:rPr>
-            <w:rStyle w:val="Hyperlink"/>
-            <w:rFonts w:ascii="Segoe UI" w:hAnsi="Segoe UI" w:cs="Segoe UI"/>
-            <w:sz w:val="18"/>
-            <w:szCs w:val="18"/>
-            <w:shd w:val="clear" w:color="auto" w:fill="FFFFFF"/>
-          </w:rPr>
-          <w:t>http://localhost:49500/api/Contacts/70A39613-A757-4442-9137-B3981658E16D</w:t>
-        </w:r>
-      </w:hyperlink>
+      <w:r>
+        <w:fldChar w:fldCharType="begin"/>
+      </w:r>
+      <w:r>
+        <w:instrText xml:space="preserve"> HYPERLINK "http://localhost:49500/api/Contacts/70A39613-A757-4442-9137-B3981658E16D" </w:instrText>
+      </w:r>
+      <w:r>
+        <w:fldChar w:fldCharType="separate"/>
+      </w:r>
+      <w:r>
+        <w:rPr>
+          <w:rStyle w:val="Hyperlink"/>
+          <w:rFonts w:ascii="Segoe UI" w:hAnsi="Segoe UI" w:cs="Segoe UI"/>
+          <w:sz w:val="18"/>
+          <w:szCs w:val="18"/>
+          <w:shd w:val="clear" w:color="auto" w:fill="FFFFFF"/>
+        </w:rPr>
+        <w:t>http://localhost:49500/api/Contacts/70A39613-A757-4442-9137-B3981658E16D</w:t>
+      </w:r>
+      <w:r>
+        <w:rPr>
+          <w:rStyle w:val="Hyperlink"/>
+          <w:rFonts w:ascii="Segoe UI" w:hAnsi="Segoe UI" w:cs="Segoe UI"/>
+          <w:sz w:val="18"/>
+          <w:szCs w:val="18"/>
+          <w:shd w:val="clear" w:color="auto" w:fill="FFFFFF"/>
+        </w:rPr>
+        <w:fldChar w:fldCharType="end"/>
+      </w:r>
     </w:p>
     <w:p>
       <w:pPr>
@@ -47,7 +64,7 @@
       </w:pPr>
       <w:r>
         <w:rPr>
-          <w:lang w:val="es-419"/>
+          <w:noProof/>
         </w:rPr>
         <w:drawing>
           <wp:inline distT="0" distB="0" distL="0" distR="0" wp14:anchorId="17B91328" wp14:editId="7AF32CF4">
@@ -115,6 +132,7 @@
           <w:sz w:val="18"/>
           <w:szCs w:val="18"/>
           <w:shd w:val="clear" w:color="auto" w:fill="FFFFFF"/>
+          <w:lang w:val="es-419"/>
         </w:rPr>
       </w:pPr>
       <w:hyperlink r:id="rId7" w:history="1">
@@ -125,6 +143,7 @@
             <w:sz w:val="18"/>
             <w:szCs w:val="18"/>
             <w:shd w:val="clear" w:color="auto" w:fill="FFFFFF"/>
+            <w:lang w:val="es-419"/>
           </w:rPr>
           <w:t>http://localhost:49500/api/Contacts</w:t>
         </w:r>
@@ -138,10 +157,9 @@
           <w:sz w:val="18"/>
           <w:szCs w:val="18"/>
           <w:shd w:val="clear" w:color="auto" w:fill="FFFFFF"/>
-        </w:rPr>
-      </w:pPr>
-      <w:bookmarkStart w:id="0" w:name="_GoBack"/>
-      <w:bookmarkEnd w:id="0"/>
+          <w:lang w:val="es-419"/>
+        </w:rPr>
+      </w:pPr>
     </w:p>
     <w:p>
       <w:pPr>
@@ -151,6 +169,7 @@
           <w:sz w:val="18"/>
           <w:szCs w:val="18"/>
           <w:shd w:val="clear" w:color="auto" w:fill="FFFFFF"/>
+          <w:lang w:val="es-419"/>
         </w:rPr>
       </w:pPr>
     </w:p>
@@ -162,6 +181,7 @@
           <w:sz w:val="18"/>
           <w:szCs w:val="18"/>
           <w:shd w:val="clear" w:color="auto" w:fill="FFFFFF"/>
+          <w:lang w:val="es-419"/>
         </w:rPr>
       </w:pPr>
     </w:p>
@@ -173,6 +193,7 @@
           <w:sz w:val="18"/>
           <w:szCs w:val="18"/>
           <w:shd w:val="clear" w:color="auto" w:fill="FFFFFF"/>
+          <w:lang w:val="es-419"/>
         </w:rPr>
       </w:pPr>
       <w:hyperlink r:id="rId8" w:history="1">
@@ -183,6 +204,7 @@
             <w:sz w:val="18"/>
             <w:szCs w:val="18"/>
             <w:shd w:val="clear" w:color="auto" w:fill="FFFFFF"/>
+            <w:lang w:val="es-419"/>
           </w:rPr>
           <w:t>http://localhost:49500/api/Contacts</w:t>
         </w:r>
@@ -194,6 +216,421 @@
           <w:lang w:val="es-419"/>
         </w:rPr>
       </w:pPr>
+    </w:p>
+    <w:p>
+      <w:pPr>
+        <w:rPr>
+          <w:lang w:val="es-419"/>
+        </w:rPr>
+      </w:pPr>
+    </w:p>
+    <w:p>
+      <w:pPr>
+        <w:rPr>
+          <w:rFonts w:asciiTheme="majorHAnsi" w:eastAsiaTheme="majorEastAsia" w:hAnsiTheme="majorHAnsi" w:cstheme="majorBidi"/>
+          <w:b/>
+          <w:bCs/>
+          <w:color w:val="365F91" w:themeColor="accent1" w:themeShade="BF"/>
+          <w:sz w:val="28"/>
+          <w:szCs w:val="28"/>
+          <w:lang w:val="es-419"/>
+        </w:rPr>
+      </w:pPr>
+      <w:r>
+        <w:rPr>
+          <w:lang w:val="es-419"/>
+        </w:rPr>
+        <w:br w:type="page"/>
+      </w:r>
+    </w:p>
+    <w:p>
+      <w:pPr>
+        <w:pStyle w:val="Heading1"/>
+        <w:jc w:val="both"/>
+      </w:pPr>
+      <w:r>
+        <w:lastRenderedPageBreak/>
+        <w:t>Docker:</w:t>
+      </w:r>
+    </w:p>
+    <w:p>
+      <w:pPr>
+        <w:pStyle w:val="NoSpacing"/>
+      </w:pPr>
+    </w:p>
+    <w:p>
+      <w:pPr>
+        <w:pStyle w:val="NoSpacing"/>
+        <w:rPr>
+          <w:b/>
+        </w:rPr>
+      </w:pPr>
+      <w:r>
+        <w:rPr>
+          <w:b/>
+        </w:rPr>
+        <w:t>Create Image SQL SERVER</w:t>
+      </w:r>
+    </w:p>
+    <w:p>
+      <w:pPr>
+        <w:pStyle w:val="NoSpacing"/>
+        <w:numPr>
+          <w:ilvl w:val="0"/>
+          <w:numId w:val="1"/>
+        </w:numPr>
+      </w:pPr>
+      <w:proofErr w:type="spellStart"/>
+      <w:r>
+        <w:t>docker</w:t>
+      </w:r>
+      <w:proofErr w:type="spellEnd"/>
+      <w:r>
+        <w:t xml:space="preserve"> pull mcr.microsoft.com/</w:t>
+      </w:r>
+      <w:proofErr w:type="spellStart"/>
+      <w:r>
+        <w:t>mssql</w:t>
+      </w:r>
+      <w:proofErr w:type="spellEnd"/>
+      <w:r>
+        <w:t>/server</w:t>
+      </w:r>
+    </w:p>
+    <w:p>
+      <w:pPr>
+        <w:pStyle w:val="NoSpacing"/>
+      </w:pPr>
+    </w:p>
+    <w:p>
+      <w:pPr>
+        <w:pStyle w:val="NoSpacing"/>
+        <w:rPr>
+          <w:b/>
+        </w:rPr>
+      </w:pPr>
+      <w:r>
+        <w:rPr>
+          <w:b/>
+        </w:rPr>
+        <w:t>Create C</w:t>
+      </w:r>
+      <w:r>
+        <w:rPr>
+          <w:b/>
+        </w:rPr>
+        <w:t xml:space="preserve">ontainer </w:t>
+      </w:r>
+      <w:r>
+        <w:rPr>
+          <w:b/>
+        </w:rPr>
+        <w:t>SQL SERVER</w:t>
+      </w:r>
+    </w:p>
+    <w:p>
+      <w:pPr>
+        <w:pStyle w:val="NoSpacing"/>
+        <w:numPr>
+          <w:ilvl w:val="0"/>
+          <w:numId w:val="1"/>
+        </w:numPr>
+      </w:pPr>
+      <w:proofErr w:type="spellStart"/>
+      <w:r>
+        <w:t>docker</w:t>
+      </w:r>
+      <w:proofErr w:type="spellEnd"/>
+      <w:r>
+        <w:t xml:space="preserve"> run -e "ACCEPT_EULA=Y" -e "SA_PASSWORD=</w:t>
+      </w:r>
+      <w:proofErr w:type="spellStart"/>
+      <w:r>
+        <w:t>Contacts_api</w:t>
+      </w:r>
+      <w:proofErr w:type="spellEnd"/>
+      <w:r>
+        <w:t>$" -p 1433:1433 -d mcr.microsoft.com/</w:t>
+      </w:r>
+      <w:proofErr w:type="spellStart"/>
+      <w:r>
+        <w:t>mssql</w:t>
+      </w:r>
+      <w:proofErr w:type="spellEnd"/>
+      <w:r>
+        <w:t>/server</w:t>
+      </w:r>
+    </w:p>
+    <w:p>
+      <w:pPr>
+        <w:pStyle w:val="NoSpacing"/>
+      </w:pPr>
+    </w:p>
+    <w:p>
+      <w:pPr>
+        <w:pStyle w:val="NoSpacing"/>
+        <w:rPr>
+          <w:lang w:val="es-419"/>
+        </w:rPr>
+      </w:pPr>
+      <w:r>
+        <w:rPr>
+          <w:lang w:val="es-419"/>
+        </w:rPr>
+        <w:t>ACCEPT_EULA=Y --&gt; Acepta las condiciones que me ofrece microsoft</w:t>
+      </w:r>
+    </w:p>
+    <w:p>
+      <w:pPr>
+        <w:pStyle w:val="NoSpacing"/>
+        <w:rPr>
+          <w:lang w:val="es-419"/>
+        </w:rPr>
+      </w:pPr>
+    </w:p>
+    <w:p>
+      <w:pPr>
+        <w:pStyle w:val="NoSpacing"/>
+        <w:rPr>
+          <w:lang w:val="es-419"/>
+        </w:rPr>
+      </w:pPr>
+    </w:p>
+    <w:p>
+      <w:pPr>
+        <w:pStyle w:val="NoSpacing"/>
+        <w:rPr>
+          <w:b/>
+        </w:rPr>
+      </w:pPr>
+      <w:r>
+        <w:rPr>
+          <w:b/>
+        </w:rPr>
+        <w:t>Create Image Network</w:t>
+      </w:r>
+    </w:p>
+    <w:p>
+      <w:pPr>
+        <w:pStyle w:val="NoSpacing"/>
+      </w:pPr>
+    </w:p>
+    <w:p>
+      <w:pPr>
+        <w:pStyle w:val="NoSpacing"/>
+        <w:numPr>
+          <w:ilvl w:val="0"/>
+          <w:numId w:val="1"/>
+        </w:numPr>
+      </w:pPr>
+      <w:proofErr w:type="spellStart"/>
+      <w:r>
+        <w:t>docker</w:t>
+      </w:r>
+      <w:proofErr w:type="spellEnd"/>
+      <w:r>
+        <w:t xml:space="preserve"> network create --driver bridge --subnet 172.18.0.0/16 --gateway 172.18.0.1 </w:t>
+      </w:r>
+      <w:proofErr w:type="spellStart"/>
+      <w:r>
+        <w:t>microservicescontacts</w:t>
+      </w:r>
+      <w:proofErr w:type="spellEnd"/>
+    </w:p>
+    <w:p>
+      <w:pPr>
+        <w:pStyle w:val="NoSpacing"/>
+      </w:pPr>
+    </w:p>
+    <w:p>
+      <w:pPr>
+        <w:pStyle w:val="NoSpacing"/>
+        <w:numPr>
+          <w:ilvl w:val="0"/>
+          <w:numId w:val="1"/>
+        </w:numPr>
+      </w:pPr>
+      <w:proofErr w:type="spellStart"/>
+      <w:r>
+        <w:t>docker</w:t>
+      </w:r>
+      <w:proofErr w:type="spellEnd"/>
+      <w:r>
+        <w:t xml:space="preserve"> network create -d "</w:t>
+      </w:r>
+      <w:proofErr w:type="spellStart"/>
+      <w:r>
+        <w:t>nat</w:t>
+      </w:r>
+      <w:proofErr w:type="spellEnd"/>
+      <w:r>
+        <w:t xml:space="preserve">" --subnet "10.244.0.0/24" </w:t>
+      </w:r>
+      <w:proofErr w:type="spellStart"/>
+      <w:r>
+        <w:t>microservicescontacts</w:t>
+      </w:r>
+      <w:proofErr w:type="spellEnd"/>
+    </w:p>
+    <w:p>
+      <w:pPr>
+        <w:pStyle w:val="NoSpacing"/>
+      </w:pPr>
+    </w:p>
+    <w:p>
+      <w:pPr>
+        <w:pStyle w:val="NoSpacing"/>
+      </w:pPr>
+    </w:p>
+    <w:p>
+      <w:pPr>
+        <w:pStyle w:val="NoSpacing"/>
+        <w:rPr>
+          <w:b/>
+        </w:rPr>
+      </w:pPr>
+      <w:r>
+        <w:rPr>
+          <w:b/>
+        </w:rPr>
+        <w:t xml:space="preserve">Add Containers to </w:t>
+      </w:r>
+      <w:proofErr w:type="spellStart"/>
+      <w:r>
+        <w:rPr>
+          <w:b/>
+        </w:rPr>
+        <w:t>NetWork</w:t>
+      </w:r>
+      <w:proofErr w:type="spellEnd"/>
+    </w:p>
+    <w:p>
+      <w:pPr>
+        <w:pStyle w:val="NoSpacing"/>
+        <w:numPr>
+          <w:ilvl w:val="0"/>
+          <w:numId w:val="2"/>
+        </w:numPr>
+      </w:pPr>
+      <w:proofErr w:type="spellStart"/>
+      <w:r>
+        <w:t>docker</w:t>
+      </w:r>
+      <w:proofErr w:type="spellEnd"/>
+      <w:r>
+        <w:t xml:space="preserve"> network connect </w:t>
+      </w:r>
+      <w:proofErr w:type="spellStart"/>
+      <w:r>
+        <w:t>microservicescontacts</w:t>
+      </w:r>
+      <w:proofErr w:type="spellEnd"/>
+      <w:r>
+        <w:t xml:space="preserve"> </w:t>
+      </w:r>
+      <w:proofErr w:type="spellStart"/>
+      <w:r>
+        <w:t>sqlserver_container</w:t>
+      </w:r>
+      <w:proofErr w:type="spellEnd"/>
+    </w:p>
+    <w:p>
+      <w:pPr>
+        <w:pStyle w:val="NoSpacing"/>
+        <w:rPr>
+          <w:b/>
+        </w:rPr>
+      </w:pPr>
+    </w:p>
+    <w:p>
+      <w:pPr>
+        <w:pStyle w:val="NoSpacing"/>
+        <w:rPr>
+          <w:b/>
+        </w:rPr>
+      </w:pPr>
+      <w:r>
+        <w:rPr>
+          <w:b/>
+        </w:rPr>
+        <w:t>Inspect Network</w:t>
+      </w:r>
+    </w:p>
+    <w:p>
+      <w:pPr>
+        <w:pStyle w:val="NoSpacing"/>
+        <w:numPr>
+          <w:ilvl w:val="0"/>
+          <w:numId w:val="2"/>
+        </w:numPr>
+      </w:pPr>
+      <w:bookmarkStart w:id="0" w:name="_GoBack"/>
+      <w:proofErr w:type="spellStart"/>
+      <w:r>
+        <w:t>docker</w:t>
+      </w:r>
+      <w:proofErr w:type="spellEnd"/>
+      <w:r>
+        <w:t xml:space="preserve"> network inspect </w:t>
+      </w:r>
+      <w:proofErr w:type="spellStart"/>
+      <w:r>
+        <w:t>microservicescontacts</w:t>
+      </w:r>
+      <w:proofErr w:type="spellEnd"/>
+      <w:r>
+        <w:t xml:space="preserve">   </w:t>
+      </w:r>
+    </w:p>
+    <w:bookmarkEnd w:id="0"/>
+    <w:p>
+      <w:pPr>
+        <w:pStyle w:val="NoSpacing"/>
+        <w:rPr>
+          <w:b/>
+        </w:rPr>
+      </w:pPr>
+      <w:r>
+        <w:rPr>
+          <w:b/>
+        </w:rPr>
+        <w:lastRenderedPageBreak/>
+        <w:drawing>
+          <wp:inline distT="0" distB="0" distL="0" distR="0" wp14:anchorId="1F28074D" wp14:editId="7FBED3C5">
+            <wp:extent cx="5943600" cy="5553710"/>
+            <wp:effectExtent l="0" t="0" r="0" b="8890"/>
+            <wp:docPr id="2" name="Picture 2"/>
+            <wp:cNvGraphicFramePr>
+              <a:graphicFrameLocks xmlns:a="http://schemas.openxmlformats.org/drawingml/2006/main" noChangeAspect="1"/>
+            </wp:cNvGraphicFramePr>
+            <a:graphic xmlns:a="http://schemas.openxmlformats.org/drawingml/2006/main">
+              <a:graphicData uri="http://schemas.openxmlformats.org/drawingml/2006/picture">
+                <pic:pic xmlns:pic="http://schemas.openxmlformats.org/drawingml/2006/picture">
+                  <pic:nvPicPr>
+                    <pic:cNvPr id="0" name=""/>
+                    <pic:cNvPicPr/>
+                  </pic:nvPicPr>
+                  <pic:blipFill>
+                    <a:blip r:embed="rId9"/>
+                    <a:stretch>
+                      <a:fillRect/>
+                    </a:stretch>
+                  </pic:blipFill>
+                  <pic:spPr>
+                    <a:xfrm>
+                      <a:off x="0" y="0"/>
+                      <a:ext cx="5943600" cy="5553710"/>
+                    </a:xfrm>
+                    <a:prstGeom prst="rect">
+                      <a:avLst/>
+                    </a:prstGeom>
+                  </pic:spPr>
+                </pic:pic>
+              </a:graphicData>
+            </a:graphic>
+          </wp:inline>
+        </w:drawing>
+      </w:r>
     </w:p>
     <w:sectPr>
       <w:pgSz w:w="12240" w:h="15840"/>
@@ -203,6 +640,243 @@
     </w:sectPr>
   </w:body>
 </w:document>
+</file>
+
+<file path=word/numbering.xml><?xml version="1.0" encoding="utf-8"?>
+<w:numbering xmlns:wpc="http://schemas.microsoft.com/office/word/2010/wordprocessingCanvas" xmlns:mc="http://schemas.openxmlformats.org/markup-compatibility/2006" xmlns:o="urn:schemas-microsoft-com:office:office" xmlns:r="http://schemas.openxmlformats.org/officeDocument/2006/relationships" xmlns:m="http://schemas.openxmlformats.org/officeDocument/2006/math" xmlns:v="urn:schemas-microsoft-com:vml" xmlns:wp14="http://schemas.microsoft.com/office/word/2010/wordprocessingDrawing" xmlns:wp="http://schemas.openxmlformats.org/drawingml/2006/wordprocessingDrawing" xmlns:w10="urn:schemas-microsoft-com:office:word" xmlns:w="http://schemas.openxmlformats.org/wordprocessingml/2006/main" xmlns:w14="http://schemas.microsoft.com/office/word/2010/wordml" xmlns:wpg="http://schemas.microsoft.com/office/word/2010/wordprocessingGroup" xmlns:wpi="http://schemas.microsoft.com/office/word/2010/wordprocessingInk" xmlns:wne="http://schemas.microsoft.com/office/word/2006/wordml" xmlns:wps="http://schemas.microsoft.com/office/word/2010/wordprocessingShape" mc:Ignorable="w14 wp14">
+  <w:abstractNum w:abstractNumId="0">
+    <w:nsid w:val="1C2C7633"/>
+    <w:multiLevelType w:val="hybridMultilevel"/>
+    <w:tmpl w:val="68AAA694"/>
+    <w:lvl w:ilvl="0" w:tplc="04090001">
+      <w:start w:val="1"/>
+      <w:numFmt w:val="bullet"/>
+      <w:lvlText w:val=""/>
+      <w:lvlJc w:val="left"/>
+      <w:pPr>
+        <w:ind w:left="720" w:hanging="360"/>
+      </w:pPr>
+      <w:rPr>
+        <w:rFonts w:ascii="Symbol" w:hAnsi="Symbol" w:hint="default"/>
+      </w:rPr>
+    </w:lvl>
+    <w:lvl w:ilvl="1" w:tplc="04090003" w:tentative="1">
+      <w:start w:val="1"/>
+      <w:numFmt w:val="bullet"/>
+      <w:lvlText w:val="o"/>
+      <w:lvlJc w:val="left"/>
+      <w:pPr>
+        <w:ind w:left="1440" w:hanging="360"/>
+      </w:pPr>
+      <w:rPr>
+        <w:rFonts w:ascii="Courier New" w:hAnsi="Courier New" w:cs="Courier New" w:hint="default"/>
+      </w:rPr>
+    </w:lvl>
+    <w:lvl w:ilvl="2" w:tplc="04090005" w:tentative="1">
+      <w:start w:val="1"/>
+      <w:numFmt w:val="bullet"/>
+      <w:lvlText w:val=""/>
+      <w:lvlJc w:val="left"/>
+      <w:pPr>
+        <w:ind w:left="2160" w:hanging="360"/>
+      </w:pPr>
+      <w:rPr>
+        <w:rFonts w:ascii="Wingdings" w:hAnsi="Wingdings" w:hint="default"/>
+      </w:rPr>
+    </w:lvl>
+    <w:lvl w:ilvl="3" w:tplc="04090001" w:tentative="1">
+      <w:start w:val="1"/>
+      <w:numFmt w:val="bullet"/>
+      <w:lvlText w:val=""/>
+      <w:lvlJc w:val="left"/>
+      <w:pPr>
+        <w:ind w:left="2880" w:hanging="360"/>
+      </w:pPr>
+      <w:rPr>
+        <w:rFonts w:ascii="Symbol" w:hAnsi="Symbol" w:hint="default"/>
+      </w:rPr>
+    </w:lvl>
+    <w:lvl w:ilvl="4" w:tplc="04090003" w:tentative="1">
+      <w:start w:val="1"/>
+      <w:numFmt w:val="bullet"/>
+      <w:lvlText w:val="o"/>
+      <w:lvlJc w:val="left"/>
+      <w:pPr>
+        <w:ind w:left="3600" w:hanging="360"/>
+      </w:pPr>
+      <w:rPr>
+        <w:rFonts w:ascii="Courier New" w:hAnsi="Courier New" w:cs="Courier New" w:hint="default"/>
+      </w:rPr>
+    </w:lvl>
+    <w:lvl w:ilvl="5" w:tplc="04090005" w:tentative="1">
+      <w:start w:val="1"/>
+      <w:numFmt w:val="bullet"/>
+      <w:lvlText w:val=""/>
+      <w:lvlJc w:val="left"/>
+      <w:pPr>
+        <w:ind w:left="4320" w:hanging="360"/>
+      </w:pPr>
+      <w:rPr>
+        <w:rFonts w:ascii="Wingdings" w:hAnsi="Wingdings" w:hint="default"/>
+      </w:rPr>
+    </w:lvl>
+    <w:lvl w:ilvl="6" w:tplc="04090001" w:tentative="1">
+      <w:start w:val="1"/>
+      <w:numFmt w:val="bullet"/>
+      <w:lvlText w:val=""/>
+      <w:lvlJc w:val="left"/>
+      <w:pPr>
+        <w:ind w:left="5040" w:hanging="360"/>
+      </w:pPr>
+      <w:rPr>
+        <w:rFonts w:ascii="Symbol" w:hAnsi="Symbol" w:hint="default"/>
+      </w:rPr>
+    </w:lvl>
+    <w:lvl w:ilvl="7" w:tplc="04090003" w:tentative="1">
+      <w:start w:val="1"/>
+      <w:numFmt w:val="bullet"/>
+      <w:lvlText w:val="o"/>
+      <w:lvlJc w:val="left"/>
+      <w:pPr>
+        <w:ind w:left="5760" w:hanging="360"/>
+      </w:pPr>
+      <w:rPr>
+        <w:rFonts w:ascii="Courier New" w:hAnsi="Courier New" w:cs="Courier New" w:hint="default"/>
+      </w:rPr>
+    </w:lvl>
+    <w:lvl w:ilvl="8" w:tplc="04090005" w:tentative="1">
+      <w:start w:val="1"/>
+      <w:numFmt w:val="bullet"/>
+      <w:lvlText w:val=""/>
+      <w:lvlJc w:val="left"/>
+      <w:pPr>
+        <w:ind w:left="6480" w:hanging="360"/>
+      </w:pPr>
+      <w:rPr>
+        <w:rFonts w:ascii="Wingdings" w:hAnsi="Wingdings" w:hint="default"/>
+      </w:rPr>
+    </w:lvl>
+  </w:abstractNum>
+  <w:abstractNum w:abstractNumId="1">
+    <w:nsid w:val="673A7990"/>
+    <w:multiLevelType w:val="hybridMultilevel"/>
+    <w:tmpl w:val="5F14F7F0"/>
+    <w:lvl w:ilvl="0" w:tplc="04090001">
+      <w:start w:val="1"/>
+      <w:numFmt w:val="bullet"/>
+      <w:lvlText w:val=""/>
+      <w:lvlJc w:val="left"/>
+      <w:pPr>
+        <w:ind w:left="720" w:hanging="360"/>
+      </w:pPr>
+      <w:rPr>
+        <w:rFonts w:ascii="Symbol" w:hAnsi="Symbol" w:hint="default"/>
+      </w:rPr>
+    </w:lvl>
+    <w:lvl w:ilvl="1" w:tplc="04090003" w:tentative="1">
+      <w:start w:val="1"/>
+      <w:numFmt w:val="bullet"/>
+      <w:lvlText w:val="o"/>
+      <w:lvlJc w:val="left"/>
+      <w:pPr>
+        <w:ind w:left="1440" w:hanging="360"/>
+      </w:pPr>
+      <w:rPr>
+        <w:rFonts w:ascii="Courier New" w:hAnsi="Courier New" w:cs="Courier New" w:hint="default"/>
+      </w:rPr>
+    </w:lvl>
+    <w:lvl w:ilvl="2" w:tplc="04090005" w:tentative="1">
+      <w:start w:val="1"/>
+      <w:numFmt w:val="bullet"/>
+      <w:lvlText w:val=""/>
+      <w:lvlJc w:val="left"/>
+      <w:pPr>
+        <w:ind w:left="2160" w:hanging="360"/>
+      </w:pPr>
+      <w:rPr>
+        <w:rFonts w:ascii="Wingdings" w:hAnsi="Wingdings" w:hint="default"/>
+      </w:rPr>
+    </w:lvl>
+    <w:lvl w:ilvl="3" w:tplc="04090001" w:tentative="1">
+      <w:start w:val="1"/>
+      <w:numFmt w:val="bullet"/>
+      <w:lvlText w:val=""/>
+      <w:lvlJc w:val="left"/>
+      <w:pPr>
+        <w:ind w:left="2880" w:hanging="360"/>
+      </w:pPr>
+      <w:rPr>
+        <w:rFonts w:ascii="Symbol" w:hAnsi="Symbol" w:hint="default"/>
+      </w:rPr>
+    </w:lvl>
+    <w:lvl w:ilvl="4" w:tplc="04090003" w:tentative="1">
+      <w:start w:val="1"/>
+      <w:numFmt w:val="bullet"/>
+      <w:lvlText w:val="o"/>
+      <w:lvlJc w:val="left"/>
+      <w:pPr>
+        <w:ind w:left="3600" w:hanging="360"/>
+      </w:pPr>
+      <w:rPr>
+        <w:rFonts w:ascii="Courier New" w:hAnsi="Courier New" w:cs="Courier New" w:hint="default"/>
+      </w:rPr>
+    </w:lvl>
+    <w:lvl w:ilvl="5" w:tplc="04090005" w:tentative="1">
+      <w:start w:val="1"/>
+      <w:numFmt w:val="bullet"/>
+      <w:lvlText w:val=""/>
+      <w:lvlJc w:val="left"/>
+      <w:pPr>
+        <w:ind w:left="4320" w:hanging="360"/>
+      </w:pPr>
+      <w:rPr>
+        <w:rFonts w:ascii="Wingdings" w:hAnsi="Wingdings" w:hint="default"/>
+      </w:rPr>
+    </w:lvl>
+    <w:lvl w:ilvl="6" w:tplc="04090001" w:tentative="1">
+      <w:start w:val="1"/>
+      <w:numFmt w:val="bullet"/>
+      <w:lvlText w:val=""/>
+      <w:lvlJc w:val="left"/>
+      <w:pPr>
+        <w:ind w:left="5040" w:hanging="360"/>
+      </w:pPr>
+      <w:rPr>
+        <w:rFonts w:ascii="Symbol" w:hAnsi="Symbol" w:hint="default"/>
+      </w:rPr>
+    </w:lvl>
+    <w:lvl w:ilvl="7" w:tplc="04090003" w:tentative="1">
+      <w:start w:val="1"/>
+      <w:numFmt w:val="bullet"/>
+      <w:lvlText w:val="o"/>
+      <w:lvlJc w:val="left"/>
+      <w:pPr>
+        <w:ind w:left="5760" w:hanging="360"/>
+      </w:pPr>
+      <w:rPr>
+        <w:rFonts w:ascii="Courier New" w:hAnsi="Courier New" w:cs="Courier New" w:hint="default"/>
+      </w:rPr>
+    </w:lvl>
+    <w:lvl w:ilvl="8" w:tplc="04090005" w:tentative="1">
+      <w:start w:val="1"/>
+      <w:numFmt w:val="bullet"/>
+      <w:lvlText w:val=""/>
+      <w:lvlJc w:val="left"/>
+      <w:pPr>
+        <w:ind w:left="6480" w:hanging="360"/>
+      </w:pPr>
+      <w:rPr>
+        <w:rFonts w:ascii="Wingdings" w:hAnsi="Wingdings" w:hint="default"/>
+      </w:rPr>
+    </w:lvl>
+  </w:abstractNum>
+  <w:num w:numId="1">
+    <w:abstractNumId w:val="0"/>
+  </w:num>
+  <w:num w:numId="2">
+    <w:abstractNumId w:val="1"/>
+  </w:num>
+</w:numbering>
 </file>
 
 <file path=word/styles.xml><?xml version="1.0" encoding="utf-8"?>
@@ -365,6 +1039,29 @@
     <w:name w:val="Normal"/>
     <w:qFormat/>
   </w:style>
+  <w:style w:type="paragraph" w:styleId="Heading1">
+    <w:name w:val="heading 1"/>
+    <w:basedOn w:val="Normal"/>
+    <w:next w:val="Normal"/>
+    <w:link w:val="Heading1Char"/>
+    <w:uiPriority w:val="9"/>
+    <w:qFormat/>
+    <w:rsid w:val="00132A21"/>
+    <w:pPr>
+      <w:keepNext/>
+      <w:keepLines/>
+      <w:spacing w:before="480" w:after="0"/>
+      <w:outlineLvl w:val="0"/>
+    </w:pPr>
+    <w:rPr>
+      <w:rFonts w:asciiTheme="majorHAnsi" w:eastAsiaTheme="majorEastAsia" w:hAnsiTheme="majorHAnsi" w:cstheme="majorBidi"/>
+      <w:b/>
+      <w:bCs/>
+      <w:color w:val="365F91" w:themeColor="accent1" w:themeShade="BF"/>
+      <w:sz w:val="28"/>
+      <w:szCs w:val="28"/>
+    </w:rPr>
+  </w:style>
   <w:style w:type="character" w:default="1" w:styleId="DefaultParagraphFont">
     <w:name w:val="Default Paragraph Font"/>
     <w:uiPriority w:val="1"/>
@@ -432,6 +1129,30 @@
       <w:color w:val="0000FF" w:themeColor="hyperlink"/>
       <w:u w:val="single"/>
     </w:rPr>
+  </w:style>
+  <w:style w:type="character" w:customStyle="1" w:styleId="Heading1Char">
+    <w:name w:val="Heading 1 Char"/>
+    <w:basedOn w:val="DefaultParagraphFont"/>
+    <w:link w:val="Heading1"/>
+    <w:uiPriority w:val="9"/>
+    <w:rsid w:val="00132A21"/>
+    <w:rPr>
+      <w:rFonts w:asciiTheme="majorHAnsi" w:eastAsiaTheme="majorEastAsia" w:hAnsiTheme="majorHAnsi" w:cstheme="majorBidi"/>
+      <w:b/>
+      <w:bCs/>
+      <w:color w:val="365F91" w:themeColor="accent1" w:themeShade="BF"/>
+      <w:sz w:val="28"/>
+      <w:szCs w:val="28"/>
+    </w:rPr>
+  </w:style>
+  <w:style w:type="paragraph" w:styleId="NoSpacing">
+    <w:name w:val="No Spacing"/>
+    <w:uiPriority w:val="1"/>
+    <w:qFormat/>
+    <w:rsid w:val="00132A21"/>
+    <w:pPr>
+      <w:spacing w:after="0" w:line="240" w:lineRule="auto"/>
+    </w:pPr>
   </w:style>
 </w:styles>
 </file>
@@ -596,6 +1317,29 @@
     <w:name w:val="Normal"/>
     <w:qFormat/>
   </w:style>
+  <w:style w:type="paragraph" w:styleId="Heading1">
+    <w:name w:val="heading 1"/>
+    <w:basedOn w:val="Normal"/>
+    <w:next w:val="Normal"/>
+    <w:link w:val="Heading1Char"/>
+    <w:uiPriority w:val="9"/>
+    <w:qFormat/>
+    <w:rsid w:val="00132A21"/>
+    <w:pPr>
+      <w:keepNext/>
+      <w:keepLines/>
+      <w:spacing w:before="480" w:after="0"/>
+      <w:outlineLvl w:val="0"/>
+    </w:pPr>
+    <w:rPr>
+      <w:rFonts w:asciiTheme="majorHAnsi" w:eastAsiaTheme="majorEastAsia" w:hAnsiTheme="majorHAnsi" w:cstheme="majorBidi"/>
+      <w:b/>
+      <w:bCs/>
+      <w:color w:val="365F91" w:themeColor="accent1" w:themeShade="BF"/>
+      <w:sz w:val="28"/>
+      <w:szCs w:val="28"/>
+    </w:rPr>
+  </w:style>
   <w:style w:type="character" w:default="1" w:styleId="DefaultParagraphFont">
     <w:name w:val="Default Paragraph Font"/>
     <w:uiPriority w:val="1"/>
@@ -663,6 +1407,30 @@
       <w:color w:val="0000FF" w:themeColor="hyperlink"/>
       <w:u w:val="single"/>
     </w:rPr>
+  </w:style>
+  <w:style w:type="character" w:customStyle="1" w:styleId="Heading1Char">
+    <w:name w:val="Heading 1 Char"/>
+    <w:basedOn w:val="DefaultParagraphFont"/>
+    <w:link w:val="Heading1"/>
+    <w:uiPriority w:val="9"/>
+    <w:rsid w:val="00132A21"/>
+    <w:rPr>
+      <w:rFonts w:asciiTheme="majorHAnsi" w:eastAsiaTheme="majorEastAsia" w:hAnsiTheme="majorHAnsi" w:cstheme="majorBidi"/>
+      <w:b/>
+      <w:bCs/>
+      <w:color w:val="365F91" w:themeColor="accent1" w:themeShade="BF"/>
+      <w:sz w:val="28"/>
+      <w:szCs w:val="28"/>
+    </w:rPr>
+  </w:style>
+  <w:style w:type="paragraph" w:styleId="NoSpacing">
+    <w:name w:val="No Spacing"/>
+    <w:uiPriority w:val="1"/>
+    <w:qFormat/>
+    <w:rsid w:val="00132A21"/>
+    <w:pPr>
+      <w:spacing w:after="0" w:line="240" w:lineRule="auto"/>
+    </w:pPr>
   </w:style>
 </w:styles>
 </file>

</xml_diff>

<commit_message>
Modify Doc and Pattern Repository
</commit_message>
<xml_diff>
--- a/Ejecucion ApiContacts.docx
+++ b/Ejecucion ApiContacts.docx
@@ -4,73 +4,95 @@
   <w:body>
     <w:p>
       <w:pPr>
-        <w:rPr>
-          <w:rFonts w:ascii="Segoe UI" w:hAnsi="Segoe UI" w:cs="Segoe UI"/>
-          <w:color w:val="212121"/>
-          <w:sz w:val="18"/>
-          <w:szCs w:val="18"/>
-          <w:shd w:val="clear" w:color="auto" w:fill="FFFFFF"/>
-        </w:rPr>
-      </w:pPr>
-      <w:r>
-        <w:fldChar w:fldCharType="begin"/>
-      </w:r>
-      <w:r>
-        <w:instrText xml:space="preserve"> HYPERLINK "http://localhost:49500/api/Contacts/70A39613-A757-4442-9137-B3981658E16D" </w:instrText>
-      </w:r>
-      <w:r>
-        <w:fldChar w:fldCharType="separate"/>
-      </w:r>
-      <w:r>
-        <w:rPr>
-          <w:rStyle w:val="Hyperlink"/>
-          <w:rFonts w:ascii="Segoe UI" w:hAnsi="Segoe UI" w:cs="Segoe UI"/>
-          <w:sz w:val="18"/>
-          <w:szCs w:val="18"/>
-          <w:shd w:val="clear" w:color="auto" w:fill="FFFFFF"/>
-        </w:rPr>
-        <w:t>http://localhost:49500/api/Contacts/70A39613-A757-4442-9137-B3981658E16D</w:t>
-      </w:r>
-      <w:r>
-        <w:rPr>
-          <w:rStyle w:val="Hyperlink"/>
-          <w:rFonts w:ascii="Segoe UI" w:hAnsi="Segoe UI" w:cs="Segoe UI"/>
-          <w:sz w:val="18"/>
-          <w:szCs w:val="18"/>
-          <w:shd w:val="clear" w:color="auto" w:fill="FFFFFF"/>
-        </w:rPr>
-        <w:fldChar w:fldCharType="end"/>
-      </w:r>
-    </w:p>
-    <w:p>
-      <w:pPr>
-        <w:rPr>
-          <w:lang w:val="es-419"/>
-        </w:rPr>
-      </w:pPr>
-    </w:p>
-    <w:p>
-      <w:pPr>
-        <w:rPr>
-          <w:lang w:val="es-419"/>
-        </w:rPr>
-      </w:pPr>
-    </w:p>
-    <w:p>
-      <w:pPr>
-        <w:rPr>
-          <w:lang w:val="es-419"/>
-        </w:rPr>
-      </w:pPr>
-      <w:r>
-        <w:rPr>
-          <w:noProof/>
-        </w:rPr>
+        <w:pStyle w:val="Heading1"/>
+        <w:rPr>
+          <w:u w:val="single"/>
+        </w:rPr>
+      </w:pPr>
+      <w:proofErr w:type="spellStart"/>
+      <w:proofErr w:type="gramStart"/>
+      <w:r>
+        <w:rPr>
+          <w:u w:val="single"/>
+        </w:rPr>
+        <w:t>Api</w:t>
+      </w:r>
+      <w:proofErr w:type="spellEnd"/>
+      <w:proofErr w:type="gramEnd"/>
+      <w:r>
+        <w:rPr>
+          <w:u w:val="single"/>
+        </w:rPr>
+        <w:t xml:space="preserve"> Contacts:</w:t>
+      </w:r>
+    </w:p>
+    <w:p>
+      <w:pPr>
+        <w:pStyle w:val="NoSpacing"/>
+      </w:pPr>
+    </w:p>
+    <w:p>
+      <w:pPr>
+        <w:pStyle w:val="NoSpacing"/>
+        <w:jc w:val="both"/>
+        <w:rPr>
+          <w:rStyle w:val="Hyperlink"/>
+          <w:rFonts w:ascii="Segoe UI" w:hAnsi="Segoe UI" w:cs="Segoe UI"/>
+          <w:shd w:val="clear" w:color="auto" w:fill="FFFFFF"/>
+        </w:rPr>
+      </w:pPr>
+      <w:r>
+        <w:rPr>
+          <w:rStyle w:val="Hyperlink"/>
+          <w:rFonts w:ascii="Segoe UI" w:hAnsi="Segoe UI" w:cs="Segoe UI"/>
+          <w:shd w:val="clear" w:color="auto" w:fill="FFFFFF"/>
+        </w:rPr>
+        <w:t>[</w:t>
+      </w:r>
+      <w:proofErr w:type="spellStart"/>
+      <w:r>
+        <w:rPr>
+          <w:rStyle w:val="Hyperlink"/>
+          <w:rFonts w:ascii="Segoe UI" w:hAnsi="Segoe UI" w:cs="Segoe UI"/>
+          <w:shd w:val="clear" w:color="auto" w:fill="FFFFFF"/>
+        </w:rPr>
+        <w:t>HttpGet</w:t>
+      </w:r>
+      <w:proofErr w:type="spellEnd"/>
+      <w:r>
+        <w:rPr>
+          <w:rStyle w:val="Hyperlink"/>
+          <w:rFonts w:ascii="Segoe UI" w:hAnsi="Segoe UI" w:cs="Segoe UI"/>
+          <w:shd w:val="clear" w:color="auto" w:fill="FFFFFF"/>
+        </w:rPr>
+        <w:t>]</w:t>
+      </w:r>
+      <w:r>
+        <w:rPr>
+          <w:rStyle w:val="Hyperlink"/>
+          <w:rFonts w:ascii="Segoe UI" w:hAnsi="Segoe UI" w:cs="Segoe UI"/>
+          <w:shd w:val="clear" w:color="auto" w:fill="FFFFFF"/>
+        </w:rPr>
+        <w:t xml:space="preserve">: </w:t>
+      </w:r>
+      <w:r>
+        <w:rPr>
+          <w:rStyle w:val="Hyperlink"/>
+          <w:rFonts w:ascii="Segoe UI" w:hAnsi="Segoe UI" w:cs="Segoe UI"/>
+        </w:rPr>
+        <w:t>http://localhost:49500/api/Contacts</w:t>
+      </w:r>
+    </w:p>
+    <w:p>
+      <w:pPr>
+        <w:pStyle w:val="NoSpacing"/>
+      </w:pPr>
+      <w:r>
         <w:drawing>
-          <wp:inline distT="0" distB="0" distL="0" distR="0" wp14:anchorId="17B91328" wp14:editId="7AF32CF4">
-            <wp:extent cx="5943600" cy="2851150"/>
-            <wp:effectExtent l="76200" t="76200" r="133350" b="139700"/>
-            <wp:docPr id="1" name="Picture 1"/>
+          <wp:inline distT="0" distB="0" distL="0" distR="0" wp14:anchorId="5A144241" wp14:editId="3C0DE1E7">
+            <wp:extent cx="5943600" cy="3238500"/>
+            <wp:effectExtent l="76200" t="76200" r="133350" b="133350"/>
+            <wp:docPr id="3" name="Picture 3"/>
             <wp:cNvGraphicFramePr>
               <a:graphicFrameLocks xmlns:a="http://schemas.openxmlformats.org/drawingml/2006/main" noChangeAspect="1"/>
             </wp:cNvGraphicFramePr>
@@ -90,7 +112,7 @@
                   <pic:spPr>
                     <a:xfrm>
                       <a:off x="0" y="0"/>
-                      <a:ext cx="5943600" cy="2851150"/>
+                      <a:ext cx="5948085" cy="3240944"/>
                     </a:xfrm>
                     <a:prstGeom prst="rect">
                       <a:avLst/>
@@ -119,38 +141,246 @@
     </w:p>
     <w:p>
       <w:pPr>
-        <w:rPr>
-          <w:lang w:val="es-419"/>
-        </w:rPr>
-      </w:pPr>
-    </w:p>
-    <w:p>
-      <w:pPr>
-        <w:rPr>
-          <w:rFonts w:ascii="Segoe UI" w:hAnsi="Segoe UI" w:cs="Segoe UI"/>
-          <w:color w:val="212121"/>
-          <w:sz w:val="18"/>
-          <w:szCs w:val="18"/>
-          <w:shd w:val="clear" w:color="auto" w:fill="FFFFFF"/>
-          <w:lang w:val="es-419"/>
-        </w:rPr>
-      </w:pPr>
+        <w:pStyle w:val="NoSpacing"/>
+      </w:pPr>
+    </w:p>
+    <w:p>
+      <w:pPr>
+        <w:pStyle w:val="NoSpacing"/>
+      </w:pPr>
+    </w:p>
+    <w:p>
+      <w:pPr>
+        <w:pStyle w:val="NoSpacing"/>
+        <w:rPr>
+          <w:rStyle w:val="Hyperlink"/>
+          <w:rFonts w:ascii="Segoe UI" w:hAnsi="Segoe UI" w:cs="Segoe UI"/>
+          <w:shd w:val="clear" w:color="auto" w:fill="FFFFFF"/>
+        </w:rPr>
+      </w:pPr>
+      <w:r>
+        <w:rPr>
+          <w:rStyle w:val="Hyperlink"/>
+          <w:rFonts w:ascii="Segoe UI" w:hAnsi="Segoe UI" w:cs="Segoe UI"/>
+          <w:shd w:val="clear" w:color="auto" w:fill="FFFFFF"/>
+        </w:rPr>
+        <w:t>[</w:t>
+      </w:r>
+      <w:proofErr w:type="spellStart"/>
+      <w:r>
+        <w:rPr>
+          <w:rStyle w:val="Hyperlink"/>
+          <w:rFonts w:ascii="Segoe UI" w:hAnsi="Segoe UI" w:cs="Segoe UI"/>
+          <w:shd w:val="clear" w:color="auto" w:fill="FFFFFF"/>
+        </w:rPr>
+        <w:t>HttpDelete</w:t>
+      </w:r>
+      <w:proofErr w:type="spellEnd"/>
+      <w:r>
+        <w:rPr>
+          <w:rStyle w:val="Hyperlink"/>
+          <w:rFonts w:ascii="Segoe UI" w:hAnsi="Segoe UI" w:cs="Segoe UI"/>
+          <w:shd w:val="clear" w:color="auto" w:fill="FFFFFF"/>
+        </w:rPr>
+        <w:t xml:space="preserve">]: </w:t>
+      </w:r>
       <w:hyperlink r:id="rId7" w:history="1">
         <w:r>
           <w:rPr>
             <w:rStyle w:val="Hyperlink"/>
             <w:rFonts w:ascii="Segoe UI" w:hAnsi="Segoe UI" w:cs="Segoe UI"/>
-            <w:sz w:val="18"/>
-            <w:szCs w:val="18"/>
             <w:shd w:val="clear" w:color="auto" w:fill="FFFFFF"/>
-            <w:lang w:val="es-419"/>
           </w:rPr>
-          <w:t>http://localhost:49500/api/Contacts</w:t>
+          <w:t>http://localhost:49500/api/Contacts/70A39613-A757-4442-9137-B3981658E16D</w:t>
         </w:r>
       </w:hyperlink>
     </w:p>
     <w:p>
       <w:pPr>
+        <w:pStyle w:val="NoSpacing"/>
+        <w:rPr>
+          <w:lang w:val="es-419"/>
+        </w:rPr>
+      </w:pPr>
+      <w:r>
+        <w:rPr>
+          <w:noProof/>
+        </w:rPr>
+        <w:drawing>
+          <wp:inline distT="0" distB="0" distL="0" distR="0" wp14:anchorId="7F52EF85" wp14:editId="2BBBCA5D">
+            <wp:extent cx="5936981" cy="2419350"/>
+            <wp:effectExtent l="76200" t="76200" r="140335" b="133350"/>
+            <wp:docPr id="1" name="Picture 1"/>
+            <wp:cNvGraphicFramePr>
+              <a:graphicFrameLocks xmlns:a="http://schemas.openxmlformats.org/drawingml/2006/main" noChangeAspect="1"/>
+            </wp:cNvGraphicFramePr>
+            <a:graphic xmlns:a="http://schemas.openxmlformats.org/drawingml/2006/main">
+              <a:graphicData uri="http://schemas.openxmlformats.org/drawingml/2006/picture">
+                <pic:pic xmlns:pic="http://schemas.openxmlformats.org/drawingml/2006/picture">
+                  <pic:nvPicPr>
+                    <pic:cNvPr id="0" name=""/>
+                    <pic:cNvPicPr/>
+                  </pic:nvPicPr>
+                  <pic:blipFill>
+                    <a:blip r:embed="rId8"/>
+                    <a:stretch>
+                      <a:fillRect/>
+                    </a:stretch>
+                  </pic:blipFill>
+                  <pic:spPr>
+                    <a:xfrm>
+                      <a:off x="0" y="0"/>
+                      <a:ext cx="5943600" cy="2422047"/>
+                    </a:xfrm>
+                    <a:prstGeom prst="rect">
+                      <a:avLst/>
+                    </a:prstGeom>
+                    <a:ln w="38100" cap="sq">
+                      <a:solidFill>
+                        <a:srgbClr val="000000"/>
+                      </a:solidFill>
+                      <a:prstDash val="solid"/>
+                      <a:miter lim="800000"/>
+                    </a:ln>
+                    <a:effectLst>
+                      <a:outerShdw blurRad="50800" dist="38100" dir="2700000" algn="tl" rotWithShape="0">
+                        <a:srgbClr val="000000">
+                          <a:alpha val="43000"/>
+                        </a:srgbClr>
+                      </a:outerShdw>
+                    </a:effectLst>
+                  </pic:spPr>
+                </pic:pic>
+              </a:graphicData>
+            </a:graphic>
+          </wp:inline>
+        </w:drawing>
+      </w:r>
+    </w:p>
+    <w:p>
+      <w:pPr>
+        <w:pStyle w:val="NoSpacing"/>
+        <w:rPr>
+          <w:rFonts w:ascii="Consolas" w:hAnsi="Consolas" w:cs="Consolas"/>
+          <w:color w:val="000000"/>
+          <w:sz w:val="19"/>
+          <w:szCs w:val="19"/>
+        </w:rPr>
+      </w:pPr>
+    </w:p>
+    <w:p>
+      <w:pPr>
+        <w:pStyle w:val="NoSpacing"/>
+        <w:rPr>
+          <w:rFonts w:ascii="Consolas" w:hAnsi="Consolas" w:cs="Consolas"/>
+          <w:color w:val="000000"/>
+          <w:sz w:val="19"/>
+          <w:szCs w:val="19"/>
+        </w:rPr>
+      </w:pPr>
+    </w:p>
+    <w:p>
+      <w:pPr>
+        <w:pStyle w:val="NoSpacing"/>
+        <w:rPr>
+          <w:rFonts w:ascii="Consolas" w:hAnsi="Consolas" w:cs="Consolas"/>
+          <w:color w:val="000000"/>
+          <w:sz w:val="19"/>
+          <w:szCs w:val="19"/>
+        </w:rPr>
+      </w:pPr>
+    </w:p>
+    <w:p>
+      <w:pPr>
+        <w:pStyle w:val="NoSpacing"/>
+        <w:rPr>
+          <w:rFonts w:ascii="Consolas" w:hAnsi="Consolas" w:cs="Consolas"/>
+          <w:color w:val="000000"/>
+          <w:sz w:val="19"/>
+          <w:szCs w:val="19"/>
+        </w:rPr>
+      </w:pPr>
+    </w:p>
+    <w:p>
+      <w:pPr>
+        <w:pStyle w:val="NoSpacing"/>
+        <w:rPr>
+          <w:rStyle w:val="Hyperlink"/>
+          <w:rFonts w:ascii="Segoe UI" w:hAnsi="Segoe UI" w:cs="Segoe UI"/>
+          <w:shd w:val="clear" w:color="auto" w:fill="FFFFFF"/>
+        </w:rPr>
+      </w:pPr>
+      <w:r>
+        <w:rPr>
+          <w:rStyle w:val="Hyperlink"/>
+          <w:rFonts w:ascii="Segoe UI" w:hAnsi="Segoe UI" w:cs="Segoe UI"/>
+          <w:shd w:val="clear" w:color="auto" w:fill="FFFFFF"/>
+        </w:rPr>
+        <w:lastRenderedPageBreak/>
+        <w:t>[</w:t>
+      </w:r>
+      <w:proofErr w:type="spellStart"/>
+      <w:r>
+        <w:rPr>
+          <w:rStyle w:val="Hyperlink"/>
+          <w:rFonts w:ascii="Segoe UI" w:hAnsi="Segoe UI" w:cs="Segoe UI"/>
+          <w:shd w:val="clear" w:color="auto" w:fill="FFFFFF"/>
+        </w:rPr>
+        <w:t>HttpPost</w:t>
+      </w:r>
+      <w:proofErr w:type="spellEnd"/>
+      <w:r>
+        <w:rPr>
+          <w:rStyle w:val="Hyperlink"/>
+          <w:rFonts w:ascii="Segoe UI" w:hAnsi="Segoe UI" w:cs="Segoe UI"/>
+          <w:shd w:val="clear" w:color="auto" w:fill="FFFFFF"/>
+        </w:rPr>
+        <w:t xml:space="preserve">]: </w:t>
+      </w:r>
+      <w:r>
+        <w:rPr>
+          <w:rStyle w:val="Hyperlink"/>
+          <w:rFonts w:ascii="Segoe UI" w:hAnsi="Segoe UI" w:cs="Segoe UI"/>
+          <w:shd w:val="clear" w:color="auto" w:fill="FFFFFF"/>
+        </w:rPr>
+        <w:fldChar w:fldCharType="begin"/>
+      </w:r>
+      <w:r>
+        <w:rPr>
+          <w:rStyle w:val="Hyperlink"/>
+          <w:rFonts w:ascii="Segoe UI" w:hAnsi="Segoe UI" w:cs="Segoe UI"/>
+          <w:shd w:val="clear" w:color="auto" w:fill="FFFFFF"/>
+        </w:rPr>
+        <w:instrText xml:space="preserve"> HYPERLINK "http://localhost:49500/api/Contacts" </w:instrText>
+      </w:r>
+      <w:r>
+        <w:rPr>
+          <w:rStyle w:val="Hyperlink"/>
+          <w:rFonts w:ascii="Segoe UI" w:hAnsi="Segoe UI" w:cs="Segoe UI"/>
+          <w:shd w:val="clear" w:color="auto" w:fill="FFFFFF"/>
+        </w:rPr>
+        <w:fldChar w:fldCharType="separate"/>
+      </w:r>
+      <w:r>
+        <w:rPr>
+          <w:rStyle w:val="Hyperlink"/>
+          <w:rFonts w:ascii="Segoe UI" w:hAnsi="Segoe UI" w:cs="Segoe UI"/>
+          <w:shd w:val="clear" w:color="auto" w:fill="FFFFFF"/>
+        </w:rPr>
+        <w:t>http://localhost:49500/api/Contacts</w:t>
+      </w:r>
+      <w:r>
+        <w:rPr>
+          <w:rStyle w:val="Hyperlink"/>
+          <w:rFonts w:ascii="Segoe UI" w:hAnsi="Segoe UI" w:cs="Segoe UI"/>
+          <w:shd w:val="clear" w:color="auto" w:fill="FFFFFF"/>
+        </w:rPr>
+        <w:fldChar w:fldCharType="end"/>
+      </w:r>
+    </w:p>
+    <w:p>
+      <w:pPr>
+        <w:pStyle w:val="NoSpacing"/>
         <w:rPr>
           <w:rFonts w:ascii="Segoe UI" w:hAnsi="Segoe UI" w:cs="Segoe UI"/>
           <w:color w:val="212121"/>
@@ -160,9 +390,7 @@
           <w:lang w:val="es-419"/>
         </w:rPr>
       </w:pPr>
-    </w:p>
-    <w:p>
-      <w:pPr>
+      <w:r>
         <w:rPr>
           <w:rFonts w:ascii="Segoe UI" w:hAnsi="Segoe UI" w:cs="Segoe UI"/>
           <w:color w:val="212121"/>
@@ -171,435 +399,11 @@
           <w:shd w:val="clear" w:color="auto" w:fill="FFFFFF"/>
           <w:lang w:val="es-419"/>
         </w:rPr>
-      </w:pPr>
-    </w:p>
-    <w:p>
-      <w:pPr>
-        <w:rPr>
-          <w:rFonts w:ascii="Segoe UI" w:hAnsi="Segoe UI" w:cs="Segoe UI"/>
-          <w:color w:val="212121"/>
-          <w:sz w:val="18"/>
-          <w:szCs w:val="18"/>
-          <w:shd w:val="clear" w:color="auto" w:fill="FFFFFF"/>
-          <w:lang w:val="es-419"/>
-        </w:rPr>
-      </w:pPr>
-    </w:p>
-    <w:p>
-      <w:pPr>
-        <w:rPr>
-          <w:rFonts w:ascii="Segoe UI" w:hAnsi="Segoe UI" w:cs="Segoe UI"/>
-          <w:color w:val="212121"/>
-          <w:sz w:val="18"/>
-          <w:szCs w:val="18"/>
-          <w:shd w:val="clear" w:color="auto" w:fill="FFFFFF"/>
-          <w:lang w:val="es-419"/>
-        </w:rPr>
-      </w:pPr>
-      <w:hyperlink r:id="rId8" w:history="1">
-        <w:r>
-          <w:rPr>
-            <w:rStyle w:val="Hyperlink"/>
-            <w:rFonts w:ascii="Segoe UI" w:hAnsi="Segoe UI" w:cs="Segoe UI"/>
-            <w:sz w:val="18"/>
-            <w:szCs w:val="18"/>
-            <w:shd w:val="clear" w:color="auto" w:fill="FFFFFF"/>
-            <w:lang w:val="es-419"/>
-          </w:rPr>
-          <w:t>http://localhost:49500/api/Contacts</w:t>
-        </w:r>
-      </w:hyperlink>
-    </w:p>
-    <w:p>
-      <w:pPr>
-        <w:rPr>
-          <w:lang w:val="es-419"/>
-        </w:rPr>
-      </w:pPr>
-    </w:p>
-    <w:p>
-      <w:pPr>
-        <w:rPr>
-          <w:lang w:val="es-419"/>
-        </w:rPr>
-      </w:pPr>
-    </w:p>
-    <w:p>
-      <w:pPr>
-        <w:rPr>
-          <w:rFonts w:asciiTheme="majorHAnsi" w:eastAsiaTheme="majorEastAsia" w:hAnsiTheme="majorHAnsi" w:cstheme="majorBidi"/>
-          <w:b/>
-          <w:bCs/>
-          <w:color w:val="365F91" w:themeColor="accent1" w:themeShade="BF"/>
-          <w:sz w:val="28"/>
-          <w:szCs w:val="28"/>
-          <w:lang w:val="es-419"/>
-        </w:rPr>
-      </w:pPr>
-      <w:r>
-        <w:rPr>
-          <w:lang w:val="es-419"/>
-        </w:rPr>
-        <w:br w:type="page"/>
-      </w:r>
-    </w:p>
-    <w:p>
-      <w:pPr>
-        <w:pStyle w:val="Heading1"/>
-        <w:jc w:val="both"/>
-      </w:pPr>
-      <w:r>
-        <w:lastRenderedPageBreak/>
-        <w:t>Docker:</w:t>
-      </w:r>
-    </w:p>
-    <w:p>
-      <w:pPr>
-        <w:pStyle w:val="NoSpacing"/>
-      </w:pPr>
-    </w:p>
-    <w:p>
-      <w:pPr>
-        <w:pStyle w:val="NoSpacing"/>
-        <w:rPr>
-          <w:b/>
-        </w:rPr>
-      </w:pPr>
-      <w:r>
-        <w:rPr>
-          <w:b/>
-        </w:rPr>
-        <w:t>Create Image SQL SERVER</w:t>
-      </w:r>
-    </w:p>
-    <w:p>
-      <w:pPr>
-        <w:pStyle w:val="NoSpacing"/>
-        <w:numPr>
-          <w:ilvl w:val="0"/>
-          <w:numId w:val="1"/>
-        </w:numPr>
-      </w:pPr>
-      <w:proofErr w:type="spellStart"/>
-      <w:r>
-        <w:t>docker</w:t>
-      </w:r>
-      <w:proofErr w:type="spellEnd"/>
-      <w:r>
-        <w:t xml:space="preserve"> pull mcr.microsoft.com/</w:t>
-      </w:r>
-      <w:proofErr w:type="spellStart"/>
-      <w:r>
-        <w:t>mssql</w:t>
-      </w:r>
-      <w:proofErr w:type="spellEnd"/>
-      <w:r>
-        <w:t>/server</w:t>
-      </w:r>
-    </w:p>
-    <w:p>
-      <w:pPr>
-        <w:pStyle w:val="NoSpacing"/>
-      </w:pPr>
-    </w:p>
-    <w:p>
-      <w:pPr>
-        <w:pStyle w:val="NoSpacing"/>
-        <w:rPr>
-          <w:b/>
-        </w:rPr>
-      </w:pPr>
-      <w:r>
-        <w:rPr>
-          <w:b/>
-        </w:rPr>
-        <w:t>Create C</w:t>
-      </w:r>
-      <w:r>
-        <w:rPr>
-          <w:b/>
-        </w:rPr>
-        <w:t xml:space="preserve">ontainer </w:t>
-      </w:r>
-      <w:r>
-        <w:rPr>
-          <w:b/>
-        </w:rPr>
-        <w:t>SQL SERVER</w:t>
-      </w:r>
-    </w:p>
-    <w:p>
-      <w:pPr>
-        <w:pStyle w:val="NoSpacing"/>
-        <w:numPr>
-          <w:ilvl w:val="0"/>
-          <w:numId w:val="1"/>
-        </w:numPr>
-      </w:pPr>
-      <w:proofErr w:type="spellStart"/>
-      <w:r>
-        <w:t>docker</w:t>
-      </w:r>
-      <w:proofErr w:type="spellEnd"/>
-      <w:r>
-        <w:t xml:space="preserve"> run -e "ACCEPT_EULA=Y" -e "SA_PASSWORD=</w:t>
-      </w:r>
-      <w:proofErr w:type="spellStart"/>
-      <w:r>
-        <w:t>Contacts_api</w:t>
-      </w:r>
-      <w:proofErr w:type="spellEnd"/>
-      <w:r>
-        <w:t>$" -p 1433:1433 -d mcr.microsoft.com/</w:t>
-      </w:r>
-      <w:proofErr w:type="spellStart"/>
-      <w:r>
-        <w:t>mssql</w:t>
-      </w:r>
-      <w:proofErr w:type="spellEnd"/>
-      <w:r>
-        <w:t>/server</w:t>
-      </w:r>
-    </w:p>
-    <w:p>
-      <w:pPr>
-        <w:pStyle w:val="NoSpacing"/>
-      </w:pPr>
-    </w:p>
-    <w:p>
-      <w:pPr>
-        <w:pStyle w:val="NoSpacing"/>
-        <w:rPr>
-          <w:lang w:val="es-419"/>
-        </w:rPr>
-      </w:pPr>
-      <w:r>
-        <w:rPr>
-          <w:lang w:val="es-419"/>
-        </w:rPr>
-        <w:t>ACCEPT_EULA=Y --&gt; Acepta las condiciones que me ofrece microsoft</w:t>
-      </w:r>
-    </w:p>
-    <w:p>
-      <w:pPr>
-        <w:pStyle w:val="NoSpacing"/>
-        <w:rPr>
-          <w:lang w:val="es-419"/>
-        </w:rPr>
-      </w:pPr>
-    </w:p>
-    <w:p>
-      <w:pPr>
-        <w:pStyle w:val="NoSpacing"/>
-        <w:rPr>
-          <w:lang w:val="es-419"/>
-        </w:rPr>
-      </w:pPr>
-    </w:p>
-    <w:p>
-      <w:pPr>
-        <w:pStyle w:val="NoSpacing"/>
-        <w:rPr>
-          <w:b/>
-        </w:rPr>
-      </w:pPr>
-      <w:r>
-        <w:rPr>
-          <w:b/>
-        </w:rPr>
-        <w:t>Create Image Network</w:t>
-      </w:r>
-    </w:p>
-    <w:p>
-      <w:pPr>
-        <w:pStyle w:val="NoSpacing"/>
-      </w:pPr>
-    </w:p>
-    <w:p>
-      <w:pPr>
-        <w:pStyle w:val="NoSpacing"/>
-        <w:numPr>
-          <w:ilvl w:val="0"/>
-          <w:numId w:val="1"/>
-        </w:numPr>
-      </w:pPr>
-      <w:proofErr w:type="spellStart"/>
-      <w:r>
-        <w:t>docker</w:t>
-      </w:r>
-      <w:proofErr w:type="spellEnd"/>
-      <w:r>
-        <w:t xml:space="preserve"> network create --driver bridge --subnet 172.18.0.0/16 --gateway 172.18.0.1 </w:t>
-      </w:r>
-      <w:proofErr w:type="spellStart"/>
-      <w:r>
-        <w:t>microservicescontacts</w:t>
-      </w:r>
-      <w:proofErr w:type="spellEnd"/>
-    </w:p>
-    <w:p>
-      <w:pPr>
-        <w:pStyle w:val="NoSpacing"/>
-      </w:pPr>
-    </w:p>
-    <w:p>
-      <w:pPr>
-        <w:pStyle w:val="NoSpacing"/>
-        <w:numPr>
-          <w:ilvl w:val="0"/>
-          <w:numId w:val="1"/>
-        </w:numPr>
-      </w:pPr>
-      <w:proofErr w:type="spellStart"/>
-      <w:r>
-        <w:t>docker</w:t>
-      </w:r>
-      <w:proofErr w:type="spellEnd"/>
-      <w:r>
-        <w:t xml:space="preserve"> network create -d "</w:t>
-      </w:r>
-      <w:proofErr w:type="spellStart"/>
-      <w:r>
-        <w:t>nat</w:t>
-      </w:r>
-      <w:proofErr w:type="spellEnd"/>
-      <w:r>
-        <w:t xml:space="preserve">" --subnet "10.244.0.0/24" </w:t>
-      </w:r>
-      <w:proofErr w:type="spellStart"/>
-      <w:r>
-        <w:t>microservicescontacts</w:t>
-      </w:r>
-      <w:proofErr w:type="spellEnd"/>
-    </w:p>
-    <w:p>
-      <w:pPr>
-        <w:pStyle w:val="NoSpacing"/>
-      </w:pPr>
-    </w:p>
-    <w:p>
-      <w:pPr>
-        <w:pStyle w:val="NoSpacing"/>
-      </w:pPr>
-    </w:p>
-    <w:p>
-      <w:pPr>
-        <w:pStyle w:val="NoSpacing"/>
-        <w:rPr>
-          <w:b/>
-        </w:rPr>
-      </w:pPr>
-      <w:r>
-        <w:rPr>
-          <w:b/>
-        </w:rPr>
-        <w:t xml:space="preserve">Add Containers to </w:t>
-      </w:r>
-      <w:proofErr w:type="spellStart"/>
-      <w:r>
-        <w:rPr>
-          <w:b/>
-        </w:rPr>
-        <w:t>NetWork</w:t>
-      </w:r>
-      <w:proofErr w:type="spellEnd"/>
-    </w:p>
-    <w:p>
-      <w:pPr>
-        <w:pStyle w:val="NoSpacing"/>
-        <w:numPr>
-          <w:ilvl w:val="0"/>
-          <w:numId w:val="2"/>
-        </w:numPr>
-      </w:pPr>
-      <w:proofErr w:type="spellStart"/>
-      <w:r>
-        <w:t>docker</w:t>
-      </w:r>
-      <w:proofErr w:type="spellEnd"/>
-      <w:r>
-        <w:t xml:space="preserve"> network connect </w:t>
-      </w:r>
-      <w:proofErr w:type="spellStart"/>
-      <w:r>
-        <w:t>microservicescontacts</w:t>
-      </w:r>
-      <w:proofErr w:type="spellEnd"/>
-      <w:r>
-        <w:t xml:space="preserve"> </w:t>
-      </w:r>
-      <w:proofErr w:type="spellStart"/>
-      <w:r>
-        <w:t>sqlserver_container</w:t>
-      </w:r>
-      <w:proofErr w:type="spellEnd"/>
-    </w:p>
-    <w:p>
-      <w:pPr>
-        <w:pStyle w:val="NoSpacing"/>
-        <w:rPr>
-          <w:b/>
-        </w:rPr>
-      </w:pPr>
-    </w:p>
-    <w:p>
-      <w:pPr>
-        <w:pStyle w:val="NoSpacing"/>
-        <w:rPr>
-          <w:b/>
-        </w:rPr>
-      </w:pPr>
-      <w:r>
-        <w:rPr>
-          <w:b/>
-        </w:rPr>
-        <w:t>Inspect Network</w:t>
-      </w:r>
-    </w:p>
-    <w:p>
-      <w:pPr>
-        <w:pStyle w:val="NoSpacing"/>
-        <w:numPr>
-          <w:ilvl w:val="0"/>
-          <w:numId w:val="2"/>
-        </w:numPr>
-      </w:pPr>
-      <w:bookmarkStart w:id="0" w:name="_GoBack"/>
-      <w:proofErr w:type="spellStart"/>
-      <w:r>
-        <w:t>docker</w:t>
-      </w:r>
-      <w:proofErr w:type="spellEnd"/>
-      <w:r>
-        <w:t xml:space="preserve"> network inspect </w:t>
-      </w:r>
-      <w:proofErr w:type="spellStart"/>
-      <w:r>
-        <w:t>microservicescontacts</w:t>
-      </w:r>
-      <w:proofErr w:type="spellEnd"/>
-      <w:r>
-        <w:t xml:space="preserve">   </w:t>
-      </w:r>
-    </w:p>
-    <w:bookmarkEnd w:id="0"/>
-    <w:p>
-      <w:pPr>
-        <w:pStyle w:val="NoSpacing"/>
-        <w:rPr>
-          <w:b/>
-        </w:rPr>
-      </w:pPr>
-      <w:r>
-        <w:rPr>
-          <w:b/>
-        </w:rPr>
-        <w:lastRenderedPageBreak/>
         <w:drawing>
-          <wp:inline distT="0" distB="0" distL="0" distR="0" wp14:anchorId="1F28074D" wp14:editId="7FBED3C5">
-            <wp:extent cx="5943600" cy="5553710"/>
-            <wp:effectExtent l="0" t="0" r="0" b="8890"/>
-            <wp:docPr id="2" name="Picture 2"/>
+          <wp:inline distT="0" distB="0" distL="0" distR="0" wp14:anchorId="1593B2AA" wp14:editId="6E0BAE38">
+            <wp:extent cx="5943600" cy="3709035"/>
+            <wp:effectExtent l="76200" t="76200" r="133350" b="139065"/>
+            <wp:docPr id="4" name="Picture 4"/>
             <wp:cNvGraphicFramePr>
               <a:graphicFrameLocks xmlns:a="http://schemas.openxmlformats.org/drawingml/2006/main" noChangeAspect="1"/>
             </wp:cNvGraphicFramePr>
@@ -619,7 +423,522 @@
                   <pic:spPr>
                     <a:xfrm>
                       <a:off x="0" y="0"/>
-                      <a:ext cx="5943600" cy="5553710"/>
+                      <a:ext cx="5943600" cy="3709035"/>
+                    </a:xfrm>
+                    <a:prstGeom prst="rect">
+                      <a:avLst/>
+                    </a:prstGeom>
+                    <a:ln w="38100" cap="sq">
+                      <a:solidFill>
+                        <a:srgbClr val="000000"/>
+                      </a:solidFill>
+                      <a:prstDash val="solid"/>
+                      <a:miter lim="800000"/>
+                    </a:ln>
+                    <a:effectLst>
+                      <a:outerShdw blurRad="50800" dist="38100" dir="2700000" algn="tl" rotWithShape="0">
+                        <a:srgbClr val="000000">
+                          <a:alpha val="43000"/>
+                        </a:srgbClr>
+                      </a:outerShdw>
+                    </a:effectLst>
+                  </pic:spPr>
+                </pic:pic>
+              </a:graphicData>
+            </a:graphic>
+          </wp:inline>
+        </w:drawing>
+      </w:r>
+    </w:p>
+    <w:p>
+      <w:pPr>
+        <w:pStyle w:val="NoSpacing"/>
+        <w:rPr>
+          <w:rFonts w:ascii="Segoe UI" w:hAnsi="Segoe UI" w:cs="Segoe UI"/>
+          <w:color w:val="212121"/>
+          <w:sz w:val="18"/>
+          <w:szCs w:val="18"/>
+          <w:shd w:val="clear" w:color="auto" w:fill="FFFFFF"/>
+          <w:lang w:val="es-419"/>
+        </w:rPr>
+      </w:pPr>
+    </w:p>
+    <w:p>
+      <w:pPr>
+        <w:pStyle w:val="NoSpacing"/>
+        <w:rPr>
+          <w:rFonts w:ascii="Segoe UI" w:hAnsi="Segoe UI" w:cs="Segoe UI"/>
+          <w:color w:val="212121"/>
+          <w:sz w:val="18"/>
+          <w:szCs w:val="18"/>
+          <w:shd w:val="clear" w:color="auto" w:fill="FFFFFF"/>
+          <w:lang w:val="es-419"/>
+        </w:rPr>
+      </w:pPr>
+    </w:p>
+    <w:p>
+      <w:pPr>
+        <w:pStyle w:val="NoSpacing"/>
+        <w:rPr>
+          <w:rStyle w:val="Hyperlink"/>
+          <w:rFonts w:ascii="Segoe UI" w:hAnsi="Segoe UI" w:cs="Segoe UI"/>
+          <w:shd w:val="clear" w:color="auto" w:fill="FFFFFF"/>
+        </w:rPr>
+      </w:pPr>
+      <w:r>
+        <w:rPr>
+          <w:rStyle w:val="Hyperlink"/>
+          <w:rFonts w:ascii="Segoe UI" w:hAnsi="Segoe UI" w:cs="Segoe UI"/>
+          <w:shd w:val="clear" w:color="auto" w:fill="FFFFFF"/>
+        </w:rPr>
+        <w:t>[</w:t>
+      </w:r>
+      <w:proofErr w:type="spellStart"/>
+      <w:r>
+        <w:rPr>
+          <w:rStyle w:val="Hyperlink"/>
+          <w:rFonts w:ascii="Segoe UI" w:hAnsi="Segoe UI" w:cs="Segoe UI"/>
+          <w:shd w:val="clear" w:color="auto" w:fill="FFFFFF"/>
+        </w:rPr>
+        <w:t>HttpPu</w:t>
+      </w:r>
+      <w:r>
+        <w:rPr>
+          <w:rStyle w:val="Hyperlink"/>
+          <w:rFonts w:ascii="Segoe UI" w:hAnsi="Segoe UI" w:cs="Segoe UI"/>
+          <w:shd w:val="clear" w:color="auto" w:fill="FFFFFF"/>
+        </w:rPr>
+        <w:t>t</w:t>
+      </w:r>
+      <w:proofErr w:type="spellEnd"/>
+      <w:r>
+        <w:rPr>
+          <w:rStyle w:val="Hyperlink"/>
+          <w:rFonts w:ascii="Segoe UI" w:hAnsi="Segoe UI" w:cs="Segoe UI"/>
+          <w:shd w:val="clear" w:color="auto" w:fill="FFFFFF"/>
+        </w:rPr>
+        <w:t xml:space="preserve">]: </w:t>
+      </w:r>
+      <w:hyperlink r:id="rId10" w:history="1">
+        <w:r>
+          <w:rPr>
+            <w:rStyle w:val="Hyperlink"/>
+            <w:rFonts w:ascii="Segoe UI" w:hAnsi="Segoe UI" w:cs="Segoe UI"/>
+            <w:shd w:val="clear" w:color="auto" w:fill="FFFFFF"/>
+          </w:rPr>
+          <w:t>http://localhost:49500/api/Contacts</w:t>
+        </w:r>
+      </w:hyperlink>
+    </w:p>
+    <w:p>
+      <w:pPr>
+        <w:pStyle w:val="NoSpacing"/>
+        <w:rPr>
+          <w:lang w:val="es-419"/>
+        </w:rPr>
+      </w:pPr>
+      <w:r>
+        <w:rPr>
+          <w:lang w:val="es-419"/>
+        </w:rPr>
+        <w:drawing>
+          <wp:inline distT="0" distB="0" distL="0" distR="0" wp14:anchorId="5EB18B7D" wp14:editId="479E8DD4">
+            <wp:extent cx="5943600" cy="3352800"/>
+            <wp:effectExtent l="76200" t="76200" r="133350" b="133350"/>
+            <wp:docPr id="5" name="Picture 5"/>
+            <wp:cNvGraphicFramePr>
+              <a:graphicFrameLocks xmlns:a="http://schemas.openxmlformats.org/drawingml/2006/main" noChangeAspect="1"/>
+            </wp:cNvGraphicFramePr>
+            <a:graphic xmlns:a="http://schemas.openxmlformats.org/drawingml/2006/main">
+              <a:graphicData uri="http://schemas.openxmlformats.org/drawingml/2006/picture">
+                <pic:pic xmlns:pic="http://schemas.openxmlformats.org/drawingml/2006/picture">
+                  <pic:nvPicPr>
+                    <pic:cNvPr id="0" name=""/>
+                    <pic:cNvPicPr/>
+                  </pic:nvPicPr>
+                  <pic:blipFill>
+                    <a:blip r:embed="rId11"/>
+                    <a:stretch>
+                      <a:fillRect/>
+                    </a:stretch>
+                  </pic:blipFill>
+                  <pic:spPr>
+                    <a:xfrm>
+                      <a:off x="0" y="0"/>
+                      <a:ext cx="5943600" cy="3352800"/>
+                    </a:xfrm>
+                    <a:prstGeom prst="rect">
+                      <a:avLst/>
+                    </a:prstGeom>
+                    <a:ln w="38100" cap="sq">
+                      <a:solidFill>
+                        <a:srgbClr val="000000"/>
+                      </a:solidFill>
+                      <a:prstDash val="solid"/>
+                      <a:miter lim="800000"/>
+                    </a:ln>
+                    <a:effectLst>
+                      <a:outerShdw blurRad="50800" dist="38100" dir="2700000" algn="tl" rotWithShape="0">
+                        <a:srgbClr val="000000">
+                          <a:alpha val="43000"/>
+                        </a:srgbClr>
+                      </a:outerShdw>
+                    </a:effectLst>
+                  </pic:spPr>
+                </pic:pic>
+              </a:graphicData>
+            </a:graphic>
+          </wp:inline>
+        </w:drawing>
+      </w:r>
+    </w:p>
+    <w:p>
+      <w:pPr>
+        <w:pStyle w:val="Heading1"/>
+        <w:rPr>
+          <w:sz w:val="48"/>
+          <w:szCs w:val="48"/>
+          <w:lang w:val="es-419"/>
+        </w:rPr>
+      </w:pPr>
+      <w:r>
+        <w:rPr>
+          <w:sz w:val="48"/>
+          <w:szCs w:val="48"/>
+        </w:rPr>
+        <w:lastRenderedPageBreak/>
+        <w:t>Docker:</w:t>
+      </w:r>
+    </w:p>
+    <w:p>
+      <w:pPr>
+        <w:pStyle w:val="NoSpacing"/>
+      </w:pPr>
+    </w:p>
+    <w:p>
+      <w:pPr>
+        <w:pStyle w:val="NoSpacing"/>
+        <w:rPr>
+          <w:b/>
+        </w:rPr>
+      </w:pPr>
+      <w:r>
+        <w:rPr>
+          <w:b/>
+        </w:rPr>
+        <w:t>Create Image SQL SERVER</w:t>
+      </w:r>
+    </w:p>
+    <w:p>
+      <w:pPr>
+        <w:pStyle w:val="NoSpacing"/>
+        <w:numPr>
+          <w:ilvl w:val="0"/>
+          <w:numId w:val="1"/>
+        </w:numPr>
+      </w:pPr>
+      <w:proofErr w:type="spellStart"/>
+      <w:r>
+        <w:t>docker</w:t>
+      </w:r>
+      <w:proofErr w:type="spellEnd"/>
+      <w:r>
+        <w:t xml:space="preserve"> pull mcr.microsoft.com/</w:t>
+      </w:r>
+      <w:proofErr w:type="spellStart"/>
+      <w:r>
+        <w:t>mssql</w:t>
+      </w:r>
+      <w:proofErr w:type="spellEnd"/>
+      <w:r>
+        <w:t>/server</w:t>
+      </w:r>
+    </w:p>
+    <w:p>
+      <w:pPr>
+        <w:pStyle w:val="NoSpacing"/>
+      </w:pPr>
+    </w:p>
+    <w:p>
+      <w:pPr>
+        <w:pStyle w:val="NoSpacing"/>
+        <w:rPr>
+          <w:b/>
+        </w:rPr>
+      </w:pPr>
+      <w:r>
+        <w:rPr>
+          <w:b/>
+        </w:rPr>
+        <w:t>Create C</w:t>
+      </w:r>
+      <w:r>
+        <w:rPr>
+          <w:b/>
+        </w:rPr>
+        <w:t xml:space="preserve">ontainer </w:t>
+      </w:r>
+      <w:r>
+        <w:rPr>
+          <w:b/>
+        </w:rPr>
+        <w:t>SQL SERVER</w:t>
+      </w:r>
+    </w:p>
+    <w:p>
+      <w:pPr>
+        <w:pStyle w:val="NoSpacing"/>
+        <w:numPr>
+          <w:ilvl w:val="0"/>
+          <w:numId w:val="1"/>
+        </w:numPr>
+      </w:pPr>
+      <w:proofErr w:type="spellStart"/>
+      <w:r>
+        <w:t>docker</w:t>
+      </w:r>
+      <w:proofErr w:type="spellEnd"/>
+      <w:r>
+        <w:t xml:space="preserve"> run -e "ACCEPT_EULA=Y" -e "SA_PASSWORD=</w:t>
+      </w:r>
+      <w:proofErr w:type="spellStart"/>
+      <w:r>
+        <w:t>Contacts_api</w:t>
+      </w:r>
+      <w:proofErr w:type="spellEnd"/>
+      <w:r>
+        <w:t>$" -p 1433:1433 -d mcr.microsoft.com/</w:t>
+      </w:r>
+      <w:proofErr w:type="spellStart"/>
+      <w:r>
+        <w:t>mssql</w:t>
+      </w:r>
+      <w:proofErr w:type="spellEnd"/>
+      <w:r>
+        <w:t>/server</w:t>
+      </w:r>
+    </w:p>
+    <w:p>
+      <w:pPr>
+        <w:pStyle w:val="NoSpacing"/>
+      </w:pPr>
+    </w:p>
+    <w:p>
+      <w:pPr>
+        <w:pStyle w:val="NoSpacing"/>
+        <w:rPr>
+          <w:lang w:val="es-419"/>
+        </w:rPr>
+      </w:pPr>
+      <w:r>
+        <w:rPr>
+          <w:lang w:val="es-419"/>
+        </w:rPr>
+        <w:t>ACCEPT_EULA=Y --&gt; Acepta las condiciones que me ofrece microsoft</w:t>
+      </w:r>
+    </w:p>
+    <w:p>
+      <w:pPr>
+        <w:pStyle w:val="NoSpacing"/>
+        <w:rPr>
+          <w:lang w:val="es-419"/>
+        </w:rPr>
+      </w:pPr>
+    </w:p>
+    <w:p>
+      <w:pPr>
+        <w:pStyle w:val="NoSpacing"/>
+        <w:rPr>
+          <w:lang w:val="es-419"/>
+        </w:rPr>
+      </w:pPr>
+    </w:p>
+    <w:p>
+      <w:pPr>
+        <w:pStyle w:val="NoSpacing"/>
+        <w:rPr>
+          <w:b/>
+        </w:rPr>
+      </w:pPr>
+      <w:r>
+        <w:rPr>
+          <w:b/>
+        </w:rPr>
+        <w:t>Create Image Network</w:t>
+      </w:r>
+    </w:p>
+    <w:p>
+      <w:pPr>
+        <w:pStyle w:val="NoSpacing"/>
+      </w:pPr>
+    </w:p>
+    <w:p>
+      <w:pPr>
+        <w:pStyle w:val="NoSpacing"/>
+        <w:numPr>
+          <w:ilvl w:val="0"/>
+          <w:numId w:val="1"/>
+        </w:numPr>
+      </w:pPr>
+      <w:proofErr w:type="spellStart"/>
+      <w:r>
+        <w:t>docker</w:t>
+      </w:r>
+      <w:proofErr w:type="spellEnd"/>
+      <w:r>
+        <w:t xml:space="preserve"> network create -d "</w:t>
+      </w:r>
+      <w:proofErr w:type="spellStart"/>
+      <w:r>
+        <w:t>nat</w:t>
+      </w:r>
+      <w:proofErr w:type="spellEnd"/>
+      <w:r>
+        <w:t xml:space="preserve">" --subnet "10.244.0.0/24" </w:t>
+      </w:r>
+      <w:proofErr w:type="spellStart"/>
+      <w:r>
+        <w:t>microservicescontacts</w:t>
+      </w:r>
+      <w:proofErr w:type="spellEnd"/>
+    </w:p>
+    <w:p>
+      <w:pPr>
+        <w:pStyle w:val="NoSpacing"/>
+      </w:pPr>
+    </w:p>
+    <w:p>
+      <w:pPr>
+        <w:pStyle w:val="NoSpacing"/>
+      </w:pPr>
+    </w:p>
+    <w:p>
+      <w:pPr>
+        <w:pStyle w:val="NoSpacing"/>
+        <w:rPr>
+          <w:b/>
+        </w:rPr>
+      </w:pPr>
+      <w:r>
+        <w:rPr>
+          <w:b/>
+        </w:rPr>
+        <w:t xml:space="preserve">Add Containers to </w:t>
+      </w:r>
+      <w:proofErr w:type="spellStart"/>
+      <w:r>
+        <w:rPr>
+          <w:b/>
+        </w:rPr>
+        <w:t>NetWork</w:t>
+      </w:r>
+      <w:proofErr w:type="spellEnd"/>
+    </w:p>
+    <w:p>
+      <w:pPr>
+        <w:pStyle w:val="NoSpacing"/>
+        <w:numPr>
+          <w:ilvl w:val="0"/>
+          <w:numId w:val="2"/>
+        </w:numPr>
+      </w:pPr>
+      <w:proofErr w:type="spellStart"/>
+      <w:r>
+        <w:t>docker</w:t>
+      </w:r>
+      <w:proofErr w:type="spellEnd"/>
+      <w:r>
+        <w:t xml:space="preserve"> network connect </w:t>
+      </w:r>
+      <w:proofErr w:type="spellStart"/>
+      <w:r>
+        <w:t>microservicescontacts</w:t>
+      </w:r>
+      <w:proofErr w:type="spellEnd"/>
+      <w:r>
+        <w:t xml:space="preserve"> </w:t>
+      </w:r>
+      <w:proofErr w:type="spellStart"/>
+      <w:r>
+        <w:t>sqlserver_container</w:t>
+      </w:r>
+      <w:proofErr w:type="spellEnd"/>
+    </w:p>
+    <w:p>
+      <w:pPr>
+        <w:pStyle w:val="NoSpacing"/>
+        <w:rPr>
+          <w:b/>
+        </w:rPr>
+      </w:pPr>
+    </w:p>
+    <w:p>
+      <w:pPr>
+        <w:pStyle w:val="NoSpacing"/>
+      </w:pPr>
+    </w:p>
+    <w:p>
+      <w:pPr>
+        <w:pStyle w:val="NoSpacing"/>
+        <w:rPr>
+          <w:b/>
+        </w:rPr>
+      </w:pPr>
+      <w:r>
+        <w:rPr>
+          <w:b/>
+        </w:rPr>
+        <w:t>List Container:</w:t>
+      </w:r>
+    </w:p>
+    <w:p>
+      <w:pPr>
+        <w:pStyle w:val="NoSpacing"/>
+        <w:numPr>
+          <w:ilvl w:val="0"/>
+          <w:numId w:val="2"/>
+        </w:numPr>
+      </w:pPr>
+      <w:r>
+        <w:t>Docker container ls</w:t>
+      </w:r>
+    </w:p>
+    <w:p>
+      <w:pPr>
+        <w:pStyle w:val="NoSpacing"/>
+        <w:ind w:left="720"/>
+      </w:pPr>
+    </w:p>
+    <w:p>
+      <w:pPr>
+        <w:pStyle w:val="NoSpacing"/>
+      </w:pPr>
+      <w:r>
+        <w:drawing>
+          <wp:inline distT="0" distB="0" distL="0" distR="0" wp14:anchorId="7759585F" wp14:editId="4E6FCC21">
+            <wp:extent cx="5943600" cy="382905"/>
+            <wp:effectExtent l="0" t="0" r="0" b="0"/>
+            <wp:docPr id="7" name="Picture 7"/>
+            <wp:cNvGraphicFramePr>
+              <a:graphicFrameLocks xmlns:a="http://schemas.openxmlformats.org/drawingml/2006/main" noChangeAspect="1"/>
+            </wp:cNvGraphicFramePr>
+            <a:graphic xmlns:a="http://schemas.openxmlformats.org/drawingml/2006/main">
+              <a:graphicData uri="http://schemas.openxmlformats.org/drawingml/2006/picture">
+                <pic:pic xmlns:pic="http://schemas.openxmlformats.org/drawingml/2006/picture">
+                  <pic:nvPicPr>
+                    <pic:cNvPr id="0" name=""/>
+                    <pic:cNvPicPr/>
+                  </pic:nvPicPr>
+                  <pic:blipFill>
+                    <a:blip r:embed="rId12"/>
+                    <a:stretch>
+                      <a:fillRect/>
+                    </a:stretch>
+                  </pic:blipFill>
+                  <pic:spPr>
+                    <a:xfrm>
+                      <a:off x="0" y="0"/>
+                      <a:ext cx="5943600" cy="382905"/>
                     </a:xfrm>
                     <a:prstGeom prst="rect">
                       <a:avLst/>
@@ -631,6 +950,124 @@
           </wp:inline>
         </w:drawing>
       </w:r>
+    </w:p>
+    <w:p>
+      <w:pPr>
+        <w:pStyle w:val="NoSpacing"/>
+      </w:pPr>
+    </w:p>
+    <w:p>
+      <w:pPr>
+        <w:pStyle w:val="NoSpacing"/>
+      </w:pPr>
+    </w:p>
+    <w:p>
+      <w:pPr>
+        <w:rPr>
+          <w:b/>
+        </w:rPr>
+      </w:pPr>
+      <w:r>
+        <w:rPr>
+          <w:b/>
+        </w:rPr>
+        <w:br w:type="page"/>
+      </w:r>
+    </w:p>
+    <w:p>
+      <w:pPr>
+        <w:pStyle w:val="NoSpacing"/>
+        <w:rPr>
+          <w:b/>
+        </w:rPr>
+      </w:pPr>
+      <w:r>
+        <w:rPr>
+          <w:b/>
+        </w:rPr>
+        <w:lastRenderedPageBreak/>
+        <w:t>Inspect Network</w:t>
+      </w:r>
+    </w:p>
+    <w:p>
+      <w:pPr>
+        <w:pStyle w:val="NoSpacing"/>
+        <w:numPr>
+          <w:ilvl w:val="0"/>
+          <w:numId w:val="2"/>
+        </w:numPr>
+      </w:pPr>
+      <w:proofErr w:type="spellStart"/>
+      <w:r>
+        <w:t>docker</w:t>
+      </w:r>
+      <w:proofErr w:type="spellEnd"/>
+      <w:r>
+        <w:t xml:space="preserve"> network inspect </w:t>
+      </w:r>
+      <w:proofErr w:type="spellStart"/>
+      <w:r>
+        <w:t>microservicescontacts</w:t>
+      </w:r>
+      <w:proofErr w:type="spellEnd"/>
+      <w:r>
+        <w:t xml:space="preserve">   </w:t>
+      </w:r>
+    </w:p>
+    <w:p>
+      <w:pPr>
+        <w:pStyle w:val="NoSpacing"/>
+      </w:pPr>
+    </w:p>
+    <w:p>
+      <w:pPr>
+        <w:pStyle w:val="NoSpacing"/>
+        <w:rPr>
+          <w:b/>
+        </w:rPr>
+      </w:pPr>
+      <w:bookmarkStart w:id="0" w:name="_GoBack"/>
+      <w:r>
+        <w:rPr>
+          <w:b/>
+        </w:rPr>
+        <w:drawing>
+          <wp:inline distT="0" distB="0" distL="0" distR="0" wp14:anchorId="1F28074D" wp14:editId="7FBED3C5">
+            <wp:extent cx="5942920" cy="6076950"/>
+            <wp:effectExtent l="0" t="0" r="1270" b="0"/>
+            <wp:docPr id="2" name="Picture 2"/>
+            <wp:cNvGraphicFramePr>
+              <a:graphicFrameLocks xmlns:a="http://schemas.openxmlformats.org/drawingml/2006/main" noChangeAspect="1"/>
+            </wp:cNvGraphicFramePr>
+            <a:graphic xmlns:a="http://schemas.openxmlformats.org/drawingml/2006/main">
+              <a:graphicData uri="http://schemas.openxmlformats.org/drawingml/2006/picture">
+                <pic:pic xmlns:pic="http://schemas.openxmlformats.org/drawingml/2006/picture">
+                  <pic:nvPicPr>
+                    <pic:cNvPr id="0" name=""/>
+                    <pic:cNvPicPr/>
+                  </pic:nvPicPr>
+                  <pic:blipFill>
+                    <a:blip r:embed="rId13"/>
+                    <a:stretch>
+                      <a:fillRect/>
+                    </a:stretch>
+                  </pic:blipFill>
+                  <pic:spPr>
+                    <a:xfrm>
+                      <a:off x="0" y="0"/>
+                      <a:ext cx="5943600" cy="6077646"/>
+                    </a:xfrm>
+                    <a:prstGeom prst="rect">
+                      <a:avLst/>
+                    </a:prstGeom>
+                  </pic:spPr>
+                </pic:pic>
+              </a:graphicData>
+            </a:graphic>
+          </wp:inline>
+        </w:drawing>
+      </w:r>
+      <w:bookmarkEnd w:id="0"/>
     </w:p>
     <w:sectPr>
       <w:pgSz w:w="12240" w:h="15840"/>
@@ -760,7 +1197,7 @@
   <w:abstractNum w:abstractNumId="1">
     <w:nsid w:val="673A7990"/>
     <w:multiLevelType w:val="hybridMultilevel"/>
-    <w:tmpl w:val="5F14F7F0"/>
+    <w:tmpl w:val="B6DE1BF2"/>
     <w:lvl w:ilvl="0" w:tplc="04090001">
       <w:start w:val="1"/>
       <w:numFmt w:val="bullet"/>

</xml_diff>